<commit_message>
Update project laravel CRUD Course Validate
</commit_message>
<xml_diff>
--- a/Laravel.docx
+++ b/Laravel.docx
@@ -334,34 +334,311 @@
     <w:p>
       <w:pPr>
         <w:rPr>
-          <w:rFonts w:ascii="Arial" w:eastAsia="Times New Roman" w:hAnsi="Arial" w:cs="Arial"/>
-          <w:b/>
-          <w:bCs/>
-          <w:kern w:val="0"/>
-          <w:sz w:val="14"/>
-          <w:szCs w:val="14"/>
-          <w14:ligatures w14:val="none"/>
-        </w:rPr>
-      </w:pPr>
-      <w:r>
-        <w:rPr>
-          <w:rFonts w:ascii="Arial" w:hAnsi="Arial" w:cs="Arial"/>
-          <w:b/>
-          <w:bCs/>
-          <w:sz w:val="26"/>
-          <w:szCs w:val="26"/>
-        </w:rPr>
-        <w:t>Use llluminate\Http\Request</w:t>
+          <w:rFonts w:ascii="Arial" w:hAnsi="Arial" w:cs="Arial"/>
+          <w:b/>
+          <w:bCs/>
+          <w:sz w:val="26"/>
+          <w:szCs w:val="26"/>
+        </w:rPr>
+      </w:pPr>
+      <w:r>
+        <w:rPr>
+          <w:rFonts w:ascii="Arial" w:hAnsi="Arial" w:cs="Arial"/>
+          <w:b/>
+          <w:bCs/>
+          <w:sz w:val="26"/>
+          <w:szCs w:val="26"/>
+        </w:rPr>
+        <w:t>-</w:t>
+      </w:r>
+      <w:r>
+        <w:rPr>
+          <w:rFonts w:ascii="Arial" w:hAnsi="Arial" w:cs="Arial"/>
+          <w:b/>
+          <w:bCs/>
+          <w:sz w:val="26"/>
+          <w:szCs w:val="26"/>
+        </w:rPr>
+        <w:t xml:space="preserve"> </w:t>
+      </w:r>
+      <w:r>
+        <w:rPr>
+          <w:rFonts w:ascii="Arial" w:hAnsi="Arial" w:cs="Arial"/>
+          <w:b/>
+          <w:bCs/>
+          <w:sz w:val="26"/>
+          <w:szCs w:val="26"/>
+        </w:rPr>
+        <w:t>u</w:t>
+      </w:r>
+      <w:r>
+        <w:rPr>
+          <w:rFonts w:ascii="Arial" w:hAnsi="Arial" w:cs="Arial"/>
+          <w:b/>
+          <w:bCs/>
+          <w:sz w:val="26"/>
+          <w:szCs w:val="26"/>
+        </w:rPr>
+        <w:t>se llluminate\Http\Request</w:t>
       </w:r>
     </w:p>
     <w:p>
       <w:pPr>
         <w:rPr>
           <w:rFonts w:ascii="Arial" w:hAnsi="Arial" w:cs="Arial"/>
-          <w:sz w:val="26"/>
-          <w:szCs w:val="26"/>
-        </w:rPr>
-      </w:pPr>
+          <w:b/>
+          <w:bCs/>
+          <w:sz w:val="26"/>
+          <w:szCs w:val="26"/>
+        </w:rPr>
+      </w:pPr>
+    </w:p>
+    <w:p>
+      <w:pPr>
+        <w:rPr>
+          <w:rFonts w:ascii="Arial" w:hAnsi="Arial" w:cs="Arial"/>
+          <w:b/>
+          <w:bCs/>
+          <w:sz w:val="26"/>
+          <w:szCs w:val="26"/>
+        </w:rPr>
+      </w:pPr>
+      <w:r>
+        <w:rPr>
+          <w:rFonts w:ascii="Arial" w:hAnsi="Arial" w:cs="Arial"/>
+          <w:b/>
+          <w:bCs/>
+          <w:sz w:val="26"/>
+          <w:szCs w:val="26"/>
+        </w:rPr>
+        <w:t>Tạo file Validate</w:t>
+      </w:r>
+      <w:r>
+        <w:rPr>
+          <w:rFonts w:ascii="Arial" w:hAnsi="Arial" w:cs="Arial"/>
+          <w:b/>
+          <w:bCs/>
+          <w:sz w:val="26"/>
+          <w:szCs w:val="26"/>
+        </w:rPr>
+        <w:t xml:space="preserve"> của function đó</w:t>
+      </w:r>
+    </w:p>
+    <w:p>
+      <w:pPr>
+        <w:rPr>
+          <w:rFonts w:ascii="Arial" w:hAnsi="Arial" w:cs="Arial"/>
+          <w:b/>
+          <w:bCs/>
+          <w:sz w:val="26"/>
+          <w:szCs w:val="26"/>
+        </w:rPr>
+      </w:pPr>
+      <w:r>
+        <w:rPr>
+          <w:rFonts w:ascii="Arial" w:hAnsi="Arial" w:cs="Arial"/>
+          <w:b/>
+          <w:bCs/>
+          <w:sz w:val="26"/>
+          <w:szCs w:val="26"/>
+        </w:rPr>
+        <w:t>-</w:t>
+      </w:r>
+      <w:r>
+        <w:rPr>
+          <w:rFonts w:ascii="Arial" w:hAnsi="Arial" w:cs="Arial"/>
+          <w:b/>
+          <w:bCs/>
+          <w:sz w:val="26"/>
+          <w:szCs w:val="26"/>
+        </w:rPr>
+        <w:t xml:space="preserve"> </w:t>
+      </w:r>
+      <w:r>
+        <w:rPr>
+          <w:rFonts w:ascii="Arial" w:hAnsi="Arial" w:cs="Arial"/>
+          <w:b/>
+          <w:bCs/>
+          <w:sz w:val="26"/>
+          <w:szCs w:val="26"/>
+        </w:rPr>
+        <w:t>php artisan make:request Course/StoseRequest</w:t>
+      </w:r>
+    </w:p>
+    <w:p>
+      <w:pPr>
+        <w:rPr>
+          <w:rFonts w:ascii="Arial" w:hAnsi="Arial" w:cs="Arial"/>
+          <w:b/>
+          <w:bCs/>
+          <w:sz w:val="26"/>
+          <w:szCs w:val="26"/>
+        </w:rPr>
+      </w:pPr>
+      <w:r>
+        <w:rPr>
+          <w:rFonts w:ascii="Arial" w:hAnsi="Arial" w:cs="Arial"/>
+          <w:b/>
+          <w:bCs/>
+          <w:sz w:val="26"/>
+          <w:szCs w:val="26"/>
+        </w:rPr>
+        <w:t xml:space="preserve">- </w:t>
+      </w:r>
+      <w:r>
+        <w:rPr>
+          <w:rFonts w:ascii="Arial" w:hAnsi="Arial" w:cs="Arial"/>
+          <w:b/>
+          <w:bCs/>
+          <w:sz w:val="26"/>
+          <w:szCs w:val="26"/>
+        </w:rPr>
+        <w:t>php artisan make:request Course/</w:t>
+      </w:r>
+      <w:r>
+        <w:rPr>
+          <w:rFonts w:ascii="Arial" w:hAnsi="Arial" w:cs="Arial"/>
+          <w:b/>
+          <w:bCs/>
+          <w:sz w:val="26"/>
+          <w:szCs w:val="26"/>
+        </w:rPr>
+        <w:t>Update</w:t>
+      </w:r>
+      <w:r>
+        <w:rPr>
+          <w:rFonts w:ascii="Arial" w:hAnsi="Arial" w:cs="Arial"/>
+          <w:b/>
+          <w:bCs/>
+          <w:sz w:val="26"/>
+          <w:szCs w:val="26"/>
+        </w:rPr>
+        <w:t>Request</w:t>
+      </w:r>
+    </w:p>
+    <w:p>
+      <w:pPr>
+        <w:rPr>
+          <w:rFonts w:ascii="Arial" w:hAnsi="Arial" w:cs="Arial"/>
+          <w:b/>
+          <w:bCs/>
+          <w:sz w:val="26"/>
+          <w:szCs w:val="26"/>
+        </w:rPr>
+      </w:pPr>
+      <w:r>
+        <w:rPr>
+          <w:rFonts w:ascii="Arial" w:hAnsi="Arial" w:cs="Arial"/>
+          <w:b/>
+          <w:bCs/>
+          <w:sz w:val="26"/>
+          <w:szCs w:val="26"/>
+        </w:rPr>
+        <w:t xml:space="preserve">- </w:t>
+      </w:r>
+      <w:r>
+        <w:rPr>
+          <w:rFonts w:ascii="Arial" w:hAnsi="Arial" w:cs="Arial"/>
+          <w:b/>
+          <w:bCs/>
+          <w:sz w:val="26"/>
+          <w:szCs w:val="26"/>
+        </w:rPr>
+        <w:t>php artisan make:request Course/</w:t>
+      </w:r>
+      <w:r>
+        <w:rPr>
+          <w:rFonts w:ascii="Arial" w:hAnsi="Arial" w:cs="Arial"/>
+          <w:b/>
+          <w:bCs/>
+          <w:sz w:val="26"/>
+          <w:szCs w:val="26"/>
+        </w:rPr>
+        <w:t>Delete</w:t>
+      </w:r>
+      <w:r>
+        <w:rPr>
+          <w:rFonts w:ascii="Arial" w:hAnsi="Arial" w:cs="Arial"/>
+          <w:b/>
+          <w:bCs/>
+          <w:sz w:val="26"/>
+          <w:szCs w:val="26"/>
+        </w:rPr>
+        <w:t>Request</w:t>
+      </w:r>
+    </w:p>
+    <w:p>
+      <w:pPr>
+        <w:rPr>
+          <w:rFonts w:ascii="Arial" w:hAnsi="Arial" w:cs="Arial"/>
+          <w:b/>
+          <w:bCs/>
+          <w:sz w:val="26"/>
+          <w:szCs w:val="26"/>
+        </w:rPr>
+      </w:pPr>
+    </w:p>
+    <w:p>
+      <w:pPr>
+        <w:rPr>
+          <w:rFonts w:ascii="Arial" w:hAnsi="Arial" w:cs="Arial"/>
+          <w:b/>
+          <w:bCs/>
+          <w:sz w:val="26"/>
+          <w:szCs w:val="26"/>
+        </w:rPr>
+      </w:pPr>
+      <w:r>
+        <w:rPr>
+          <w:rFonts w:ascii="Arial" w:hAnsi="Arial" w:cs="Arial"/>
+          <w:b/>
+          <w:bCs/>
+          <w:sz w:val="26"/>
+          <w:szCs w:val="26"/>
+        </w:rPr>
+        <w:t>Cài laravel debug bar</w:t>
+      </w:r>
+      <w:r>
+        <w:rPr>
+          <w:rFonts w:ascii="Arial" w:hAnsi="Arial" w:cs="Arial"/>
+          <w:b/>
+          <w:bCs/>
+          <w:sz w:val="26"/>
+          <w:szCs w:val="26"/>
+        </w:rPr>
+        <w:t xml:space="preserve"> của github</w:t>
+      </w:r>
+    </w:p>
+    <w:p>
+      <w:pPr>
+        <w:rPr>
+          <w:rFonts w:ascii="Arial" w:hAnsi="Arial" w:cs="Arial"/>
+          <w:b/>
+          <w:bCs/>
+          <w:sz w:val="26"/>
+          <w:szCs w:val="26"/>
+        </w:rPr>
+      </w:pPr>
+      <w:r>
+        <w:rPr>
+          <w:rFonts w:ascii="Arial" w:hAnsi="Arial" w:cs="Arial"/>
+          <w:b/>
+          <w:bCs/>
+          <w:sz w:val="26"/>
+          <w:szCs w:val="26"/>
+        </w:rPr>
+        <w:t xml:space="preserve">- </w:t>
+      </w:r>
+      <w:r>
+        <w:rPr>
+          <w:rFonts w:ascii="Arial" w:hAnsi="Arial" w:cs="Arial"/>
+          <w:b/>
+          <w:bCs/>
+          <w:sz w:val="26"/>
+          <w:szCs w:val="26"/>
+        </w:rPr>
+        <w:t>composer require barryvdh/laravel-debugbar --dev</w:t>
+      </w:r>
     </w:p>
     <w:sectPr>
       <w:pgSz w:w="12240" w:h="15840"/>
@@ -600,6 +877,230 @@
     </w:lvl>
   </w:abstractNum>
   <w:abstractNum w:abstractNumId="2" w15:restartNumberingAfterBreak="0">
+    <w:nsid w:val="391939B6"/>
+    <w:multiLevelType w:val="hybridMultilevel"/>
+    <w:tmpl w:val="FBC452CC"/>
+    <w:lvl w:ilvl="0" w:tplc="DED087EC">
+      <w:numFmt w:val="bullet"/>
+      <w:lvlText w:val="-"/>
+      <w:lvlJc w:val="left"/>
+      <w:pPr>
+        <w:ind w:left="720" w:hanging="360"/>
+      </w:pPr>
+      <w:rPr>
+        <w:rFonts w:ascii="Arial" w:eastAsiaTheme="minorHAnsi" w:hAnsi="Arial" w:cs="Arial" w:hint="default"/>
+      </w:rPr>
+    </w:lvl>
+    <w:lvl w:ilvl="1" w:tplc="04090003" w:tentative="1">
+      <w:start w:val="1"/>
+      <w:numFmt w:val="bullet"/>
+      <w:lvlText w:val="o"/>
+      <w:lvlJc w:val="left"/>
+      <w:pPr>
+        <w:ind w:left="1440" w:hanging="360"/>
+      </w:pPr>
+      <w:rPr>
+        <w:rFonts w:ascii="Courier New" w:hAnsi="Courier New" w:cs="Courier New" w:hint="default"/>
+      </w:rPr>
+    </w:lvl>
+    <w:lvl w:ilvl="2" w:tplc="04090005" w:tentative="1">
+      <w:start w:val="1"/>
+      <w:numFmt w:val="bullet"/>
+      <w:lvlText w:val=""/>
+      <w:lvlJc w:val="left"/>
+      <w:pPr>
+        <w:ind w:left="2160" w:hanging="360"/>
+      </w:pPr>
+      <w:rPr>
+        <w:rFonts w:ascii="Wingdings" w:hAnsi="Wingdings" w:hint="default"/>
+      </w:rPr>
+    </w:lvl>
+    <w:lvl w:ilvl="3" w:tplc="04090001" w:tentative="1">
+      <w:start w:val="1"/>
+      <w:numFmt w:val="bullet"/>
+      <w:lvlText w:val=""/>
+      <w:lvlJc w:val="left"/>
+      <w:pPr>
+        <w:ind w:left="2880" w:hanging="360"/>
+      </w:pPr>
+      <w:rPr>
+        <w:rFonts w:ascii="Symbol" w:hAnsi="Symbol" w:hint="default"/>
+      </w:rPr>
+    </w:lvl>
+    <w:lvl w:ilvl="4" w:tplc="04090003" w:tentative="1">
+      <w:start w:val="1"/>
+      <w:numFmt w:val="bullet"/>
+      <w:lvlText w:val="o"/>
+      <w:lvlJc w:val="left"/>
+      <w:pPr>
+        <w:ind w:left="3600" w:hanging="360"/>
+      </w:pPr>
+      <w:rPr>
+        <w:rFonts w:ascii="Courier New" w:hAnsi="Courier New" w:cs="Courier New" w:hint="default"/>
+      </w:rPr>
+    </w:lvl>
+    <w:lvl w:ilvl="5" w:tplc="04090005" w:tentative="1">
+      <w:start w:val="1"/>
+      <w:numFmt w:val="bullet"/>
+      <w:lvlText w:val=""/>
+      <w:lvlJc w:val="left"/>
+      <w:pPr>
+        <w:ind w:left="4320" w:hanging="360"/>
+      </w:pPr>
+      <w:rPr>
+        <w:rFonts w:ascii="Wingdings" w:hAnsi="Wingdings" w:hint="default"/>
+      </w:rPr>
+    </w:lvl>
+    <w:lvl w:ilvl="6" w:tplc="04090001" w:tentative="1">
+      <w:start w:val="1"/>
+      <w:numFmt w:val="bullet"/>
+      <w:lvlText w:val=""/>
+      <w:lvlJc w:val="left"/>
+      <w:pPr>
+        <w:ind w:left="5040" w:hanging="360"/>
+      </w:pPr>
+      <w:rPr>
+        <w:rFonts w:ascii="Symbol" w:hAnsi="Symbol" w:hint="default"/>
+      </w:rPr>
+    </w:lvl>
+    <w:lvl w:ilvl="7" w:tplc="04090003" w:tentative="1">
+      <w:start w:val="1"/>
+      <w:numFmt w:val="bullet"/>
+      <w:lvlText w:val="o"/>
+      <w:lvlJc w:val="left"/>
+      <w:pPr>
+        <w:ind w:left="5760" w:hanging="360"/>
+      </w:pPr>
+      <w:rPr>
+        <w:rFonts w:ascii="Courier New" w:hAnsi="Courier New" w:cs="Courier New" w:hint="default"/>
+      </w:rPr>
+    </w:lvl>
+    <w:lvl w:ilvl="8" w:tplc="04090005" w:tentative="1">
+      <w:start w:val="1"/>
+      <w:numFmt w:val="bullet"/>
+      <w:lvlText w:val=""/>
+      <w:lvlJc w:val="left"/>
+      <w:pPr>
+        <w:ind w:left="6480" w:hanging="360"/>
+      </w:pPr>
+      <w:rPr>
+        <w:rFonts w:ascii="Wingdings" w:hAnsi="Wingdings" w:hint="default"/>
+      </w:rPr>
+    </w:lvl>
+  </w:abstractNum>
+  <w:abstractNum w:abstractNumId="3" w15:restartNumberingAfterBreak="0">
+    <w:nsid w:val="3A7D09F4"/>
+    <w:multiLevelType w:val="hybridMultilevel"/>
+    <w:tmpl w:val="57B0853E"/>
+    <w:lvl w:ilvl="0" w:tplc="284A2A40">
+      <w:numFmt w:val="bullet"/>
+      <w:lvlText w:val="-"/>
+      <w:lvlJc w:val="left"/>
+      <w:pPr>
+        <w:ind w:left="720" w:hanging="360"/>
+      </w:pPr>
+      <w:rPr>
+        <w:rFonts w:ascii="Arial" w:eastAsiaTheme="minorHAnsi" w:hAnsi="Arial" w:cs="Arial" w:hint="default"/>
+      </w:rPr>
+    </w:lvl>
+    <w:lvl w:ilvl="1" w:tplc="04090003" w:tentative="1">
+      <w:start w:val="1"/>
+      <w:numFmt w:val="bullet"/>
+      <w:lvlText w:val="o"/>
+      <w:lvlJc w:val="left"/>
+      <w:pPr>
+        <w:ind w:left="1440" w:hanging="360"/>
+      </w:pPr>
+      <w:rPr>
+        <w:rFonts w:ascii="Courier New" w:hAnsi="Courier New" w:cs="Courier New" w:hint="default"/>
+      </w:rPr>
+    </w:lvl>
+    <w:lvl w:ilvl="2" w:tplc="04090005" w:tentative="1">
+      <w:start w:val="1"/>
+      <w:numFmt w:val="bullet"/>
+      <w:lvlText w:val=""/>
+      <w:lvlJc w:val="left"/>
+      <w:pPr>
+        <w:ind w:left="2160" w:hanging="360"/>
+      </w:pPr>
+      <w:rPr>
+        <w:rFonts w:ascii="Wingdings" w:hAnsi="Wingdings" w:hint="default"/>
+      </w:rPr>
+    </w:lvl>
+    <w:lvl w:ilvl="3" w:tplc="04090001" w:tentative="1">
+      <w:start w:val="1"/>
+      <w:numFmt w:val="bullet"/>
+      <w:lvlText w:val=""/>
+      <w:lvlJc w:val="left"/>
+      <w:pPr>
+        <w:ind w:left="2880" w:hanging="360"/>
+      </w:pPr>
+      <w:rPr>
+        <w:rFonts w:ascii="Symbol" w:hAnsi="Symbol" w:hint="default"/>
+      </w:rPr>
+    </w:lvl>
+    <w:lvl w:ilvl="4" w:tplc="04090003" w:tentative="1">
+      <w:start w:val="1"/>
+      <w:numFmt w:val="bullet"/>
+      <w:lvlText w:val="o"/>
+      <w:lvlJc w:val="left"/>
+      <w:pPr>
+        <w:ind w:left="3600" w:hanging="360"/>
+      </w:pPr>
+      <w:rPr>
+        <w:rFonts w:ascii="Courier New" w:hAnsi="Courier New" w:cs="Courier New" w:hint="default"/>
+      </w:rPr>
+    </w:lvl>
+    <w:lvl w:ilvl="5" w:tplc="04090005" w:tentative="1">
+      <w:start w:val="1"/>
+      <w:numFmt w:val="bullet"/>
+      <w:lvlText w:val=""/>
+      <w:lvlJc w:val="left"/>
+      <w:pPr>
+        <w:ind w:left="4320" w:hanging="360"/>
+      </w:pPr>
+      <w:rPr>
+        <w:rFonts w:ascii="Wingdings" w:hAnsi="Wingdings" w:hint="default"/>
+      </w:rPr>
+    </w:lvl>
+    <w:lvl w:ilvl="6" w:tplc="04090001" w:tentative="1">
+      <w:start w:val="1"/>
+      <w:numFmt w:val="bullet"/>
+      <w:lvlText w:val=""/>
+      <w:lvlJc w:val="left"/>
+      <w:pPr>
+        <w:ind w:left="5040" w:hanging="360"/>
+      </w:pPr>
+      <w:rPr>
+        <w:rFonts w:ascii="Symbol" w:hAnsi="Symbol" w:hint="default"/>
+      </w:rPr>
+    </w:lvl>
+    <w:lvl w:ilvl="7" w:tplc="04090003" w:tentative="1">
+      <w:start w:val="1"/>
+      <w:numFmt w:val="bullet"/>
+      <w:lvlText w:val="o"/>
+      <w:lvlJc w:val="left"/>
+      <w:pPr>
+        <w:ind w:left="5760" w:hanging="360"/>
+      </w:pPr>
+      <w:rPr>
+        <w:rFonts w:ascii="Courier New" w:hAnsi="Courier New" w:cs="Courier New" w:hint="default"/>
+      </w:rPr>
+    </w:lvl>
+    <w:lvl w:ilvl="8" w:tplc="04090005" w:tentative="1">
+      <w:start w:val="1"/>
+      <w:numFmt w:val="bullet"/>
+      <w:lvlText w:val=""/>
+      <w:lvlJc w:val="left"/>
+      <w:pPr>
+        <w:ind w:left="6480" w:hanging="360"/>
+      </w:pPr>
+      <w:rPr>
+        <w:rFonts w:ascii="Wingdings" w:hAnsi="Wingdings" w:hint="default"/>
+      </w:rPr>
+    </w:lvl>
+  </w:abstractNum>
+  <w:abstractNum w:abstractNumId="4" w15:restartNumberingAfterBreak="0">
     <w:nsid w:val="4FED015B"/>
     <w:multiLevelType w:val="hybridMultilevel"/>
     <w:tmpl w:val="F43A1EBC"/>
@@ -711,7 +1212,7 @@
       </w:rPr>
     </w:lvl>
   </w:abstractNum>
-  <w:abstractNum w:abstractNumId="3" w15:restartNumberingAfterBreak="0">
+  <w:abstractNum w:abstractNumId="5" w15:restartNumberingAfterBreak="0">
     <w:nsid w:val="6A6C0647"/>
     <w:multiLevelType w:val="hybridMultilevel"/>
     <w:tmpl w:val="F0B26DDE"/>
@@ -824,16 +1325,22 @@
     </w:lvl>
   </w:abstractNum>
   <w:num w:numId="1" w16cid:durableId="503784155">
-    <w:abstractNumId w:val="3"/>
+    <w:abstractNumId w:val="5"/>
   </w:num>
   <w:num w:numId="2" w16cid:durableId="1289094337">
-    <w:abstractNumId w:val="2"/>
+    <w:abstractNumId w:val="4"/>
   </w:num>
   <w:num w:numId="3" w16cid:durableId="687486844">
     <w:abstractNumId w:val="0"/>
   </w:num>
   <w:num w:numId="4" w16cid:durableId="28991850">
     <w:abstractNumId w:val="1"/>
+  </w:num>
+  <w:num w:numId="5" w16cid:durableId="141124360">
+    <w:abstractNumId w:val="2"/>
+  </w:num>
+  <w:num w:numId="6" w16cid:durableId="1984502902">
+    <w:abstractNumId w:val="3"/>
   </w:num>
 </w:numbering>
 </file>

</xml_diff>

<commit_message>
Update project Laravel Datatable
Datatable and word comment
</commit_message>
<xml_diff>
--- a/Laravel.docx
+++ b/Laravel.docx
@@ -637,7 +637,334 @@
           <w:sz w:val="26"/>
           <w:szCs w:val="26"/>
         </w:rPr>
-        <w:t>composer require barryvdh/laravel-debugbar --dev</w:t>
+        <w:t xml:space="preserve">composer require barryvdh/laravel-debugbar </w:t>
+      </w:r>
+      <w:r>
+        <w:rPr>
+          <w:rFonts w:ascii="Arial" w:hAnsi="Arial" w:cs="Arial"/>
+          <w:b/>
+          <w:bCs/>
+          <w:sz w:val="26"/>
+          <w:szCs w:val="26"/>
+        </w:rPr>
+        <w:t>–</w:t>
+      </w:r>
+      <w:r>
+        <w:rPr>
+          <w:rFonts w:ascii="Arial" w:hAnsi="Arial" w:cs="Arial"/>
+          <w:b/>
+          <w:bCs/>
+          <w:sz w:val="26"/>
+          <w:szCs w:val="26"/>
+        </w:rPr>
+        <w:t>dev</w:t>
+      </w:r>
+    </w:p>
+    <w:p>
+      <w:pPr>
+        <w:rPr>
+          <w:rFonts w:ascii="Arial" w:hAnsi="Arial" w:cs="Arial"/>
+          <w:b/>
+          <w:bCs/>
+          <w:sz w:val="26"/>
+          <w:szCs w:val="26"/>
+        </w:rPr>
+      </w:pPr>
+      <w:r>
+        <w:rPr>
+          <w:rFonts w:ascii="Arial" w:hAnsi="Arial" w:cs="Arial"/>
+          <w:b/>
+          <w:bCs/>
+          <w:sz w:val="26"/>
+          <w:szCs w:val="26"/>
+        </w:rPr>
+        <w:lastRenderedPageBreak/>
+        <w:br w:type="page"/>
+      </w:r>
+    </w:p>
+    <w:p>
+      <w:pPr>
+        <w:rPr>
+          <w:rFonts w:ascii="Arial" w:hAnsi="Arial" w:cs="Arial"/>
+          <w:b/>
+          <w:bCs/>
+          <w:sz w:val="26"/>
+          <w:szCs w:val="26"/>
+        </w:rPr>
+      </w:pPr>
+      <w:r>
+        <w:rPr>
+          <w:rFonts w:ascii="Arial" w:hAnsi="Arial" w:cs="Arial"/>
+          <w:b/>
+          <w:bCs/>
+          <w:sz w:val="26"/>
+          <w:szCs w:val="26"/>
+        </w:rPr>
+        <w:lastRenderedPageBreak/>
+        <w:t>Datatable</w:t>
+      </w:r>
+    </w:p>
+    <w:p>
+      <w:pPr>
+        <w:rPr>
+          <w:rFonts w:ascii="Arial" w:hAnsi="Arial" w:cs="Arial"/>
+          <w:b/>
+          <w:bCs/>
+          <w:sz w:val="26"/>
+          <w:szCs w:val="26"/>
+        </w:rPr>
+      </w:pPr>
+      <w:r>
+        <w:rPr>
+          <w:rFonts w:ascii="Arial" w:hAnsi="Arial" w:cs="Arial"/>
+          <w:b/>
+          <w:bCs/>
+          <w:sz w:val="26"/>
+          <w:szCs w:val="26"/>
+        </w:rPr>
+        <w:t>Chọn để tải:</w:t>
+      </w:r>
+    </w:p>
+    <w:p>
+      <w:pPr>
+        <w:shd w:val="clear" w:color="auto" w:fill="212529"/>
+        <w:spacing w:before="336" w:after="120" w:line="336" w:lineRule="atLeast"/>
+        <w:outlineLvl w:val="2"/>
+        <w:rPr>
+          <w:rFonts w:ascii="Segoe UI" w:eastAsia="Times New Roman" w:hAnsi="Segoe UI" w:cs="Segoe UI"/>
+          <w:color w:val="DAE0E7"/>
+          <w:kern w:val="0"/>
+          <w:sz w:val="34"/>
+          <w:szCs w:val="34"/>
+          <w14:ligatures w14:val="none"/>
+        </w:rPr>
+      </w:pPr>
+      <w:r>
+        <w:rPr>
+          <w:rFonts w:ascii="Segoe UI" w:eastAsia="Times New Roman" w:hAnsi="Segoe UI" w:cs="Segoe UI"/>
+          <w:color w:val="DAE0E7"/>
+          <w:kern w:val="0"/>
+          <w:sz w:val="34"/>
+          <w:szCs w:val="34"/>
+          <w14:ligatures w14:val="none"/>
+        </w:rPr>
+        <w:t>Step 1</w:t>
+      </w:r>
+    </w:p>
+    <w:p>
+      <w:pPr>
+        <w:rPr>
+          <w:rFonts w:ascii="Arial" w:hAnsi="Arial" w:cs="Arial"/>
+          <w:b/>
+          <w:bCs/>
+          <w:sz w:val="26"/>
+          <w:szCs w:val="26"/>
+        </w:rPr>
+      </w:pPr>
+      <w:r>
+        <w:rPr>
+          <w:rFonts w:ascii="Arial" w:hAnsi="Arial" w:cs="Arial"/>
+          <w:b/>
+          <w:bCs/>
+          <w:sz w:val="26"/>
+          <w:szCs w:val="26"/>
+        </w:rPr>
+        <w:t>Datatables</w:t>
+      </w:r>
+    </w:p>
+    <w:p>
+      <w:pPr>
+        <w:shd w:val="clear" w:color="auto" w:fill="212529"/>
+        <w:spacing w:before="336" w:after="120" w:line="336" w:lineRule="atLeast"/>
+        <w:outlineLvl w:val="2"/>
+        <w:rPr>
+          <w:rFonts w:ascii="Segoe UI" w:eastAsia="Times New Roman" w:hAnsi="Segoe UI" w:cs="Segoe UI"/>
+          <w:color w:val="DAE0E7"/>
+          <w:kern w:val="0"/>
+          <w:sz w:val="34"/>
+          <w:szCs w:val="34"/>
+          <w14:ligatures w14:val="none"/>
+        </w:rPr>
+      </w:pPr>
+      <w:r>
+        <w:rPr>
+          <w:rFonts w:ascii="Segoe UI" w:eastAsia="Times New Roman" w:hAnsi="Segoe UI" w:cs="Segoe UI"/>
+          <w:color w:val="DAE0E7"/>
+          <w:kern w:val="0"/>
+          <w:sz w:val="34"/>
+          <w:szCs w:val="34"/>
+          <w14:ligatures w14:val="none"/>
+        </w:rPr>
+        <w:t xml:space="preserve">Step </w:t>
+      </w:r>
+      <w:r>
+        <w:rPr>
+          <w:rFonts w:ascii="Segoe UI" w:eastAsia="Times New Roman" w:hAnsi="Segoe UI" w:cs="Segoe UI"/>
+          <w:color w:val="DAE0E7"/>
+          <w:kern w:val="0"/>
+          <w:sz w:val="34"/>
+          <w:szCs w:val="34"/>
+          <w14:ligatures w14:val="none"/>
+        </w:rPr>
+        <w:t>2</w:t>
+      </w:r>
+    </w:p>
+    <w:p>
+      <w:pPr>
+        <w:shd w:val="clear" w:color="auto" w:fill="212529"/>
+        <w:spacing w:before="336" w:after="120" w:line="336" w:lineRule="atLeast"/>
+        <w:outlineLvl w:val="2"/>
+        <w:rPr>
+          <w:rFonts w:ascii="Segoe UI" w:eastAsia="Times New Roman" w:hAnsi="Segoe UI" w:cs="Segoe UI"/>
+          <w:color w:val="DAE0E7"/>
+          <w:kern w:val="0"/>
+          <w:sz w:val="34"/>
+          <w:szCs w:val="34"/>
+          <w14:ligatures w14:val="none"/>
+        </w:rPr>
+      </w:pPr>
+      <w:r>
+        <w:rPr>
+          <w:noProof/>
+        </w:rPr>
+        <w:lastRenderedPageBreak/>
+        <w:drawing>
+          <wp:inline distT="0" distB="0" distL="0" distR="0" wp14:anchorId="5138D698" wp14:editId="0C8D60A2">
+            <wp:extent cx="5243551" cy="7081889"/>
+            <wp:effectExtent l="0" t="0" r="0" b="5080"/>
+            <wp:docPr id="1564296452" name="Picture 1" descr="A screenshot of a computer&#10;&#10;Description automatically generated"/>
+            <wp:cNvGraphicFramePr>
+              <a:graphicFrameLocks xmlns:a="http://schemas.openxmlformats.org/drawingml/2006/main" noChangeAspect="1"/>
+            </wp:cNvGraphicFramePr>
+            <a:graphic xmlns:a="http://schemas.openxmlformats.org/drawingml/2006/main">
+              <a:graphicData uri="http://schemas.openxmlformats.org/drawingml/2006/picture">
+                <pic:pic xmlns:pic="http://schemas.openxmlformats.org/drawingml/2006/picture">
+                  <pic:nvPicPr>
+                    <pic:cNvPr id="1564296452" name="Picture 1" descr="A screenshot of a computer&#10;&#10;Description automatically generated"/>
+                    <pic:cNvPicPr/>
+                  </pic:nvPicPr>
+                  <pic:blipFill>
+                    <a:blip r:embed="rId5"/>
+                    <a:stretch>
+                      <a:fillRect/>
+                    </a:stretch>
+                  </pic:blipFill>
+                  <pic:spPr>
+                    <a:xfrm>
+                      <a:off x="0" y="0"/>
+                      <a:ext cx="5243551" cy="7081889"/>
+                    </a:xfrm>
+                    <a:prstGeom prst="rect">
+                      <a:avLst/>
+                    </a:prstGeom>
+                  </pic:spPr>
+                </pic:pic>
+              </a:graphicData>
+            </a:graphic>
+          </wp:inline>
+        </w:drawing>
+      </w:r>
+    </w:p>
+    <w:p>
+      <w:pPr>
+        <w:shd w:val="clear" w:color="auto" w:fill="212529"/>
+        <w:spacing w:before="336" w:after="120" w:line="336" w:lineRule="atLeast"/>
+        <w:outlineLvl w:val="2"/>
+        <w:rPr>
+          <w:rFonts w:ascii="Segoe UI" w:eastAsia="Times New Roman" w:hAnsi="Segoe UI" w:cs="Segoe UI"/>
+          <w:color w:val="DAE0E7"/>
+          <w:kern w:val="0"/>
+          <w:sz w:val="34"/>
+          <w:szCs w:val="34"/>
+          <w14:ligatures w14:val="none"/>
+        </w:rPr>
+      </w:pPr>
+      <w:r>
+        <w:rPr>
+          <w:rFonts w:ascii="Segoe UI" w:eastAsia="Times New Roman" w:hAnsi="Segoe UI" w:cs="Segoe UI"/>
+          <w:color w:val="DAE0E7"/>
+          <w:kern w:val="0"/>
+          <w:sz w:val="34"/>
+          <w:szCs w:val="34"/>
+          <w14:ligatures w14:val="none"/>
+        </w:rPr>
+        <w:t xml:space="preserve">Step </w:t>
+      </w:r>
+      <w:r>
+        <w:rPr>
+          <w:rFonts w:ascii="Segoe UI" w:eastAsia="Times New Roman" w:hAnsi="Segoe UI" w:cs="Segoe UI"/>
+          <w:color w:val="DAE0E7"/>
+          <w:kern w:val="0"/>
+          <w:sz w:val="34"/>
+          <w:szCs w:val="34"/>
+          <w14:ligatures w14:val="none"/>
+        </w:rPr>
+        <w:t>3</w:t>
+      </w:r>
+    </w:p>
+    <w:p>
+      <w:pPr>
+        <w:rPr>
+          <w:rFonts w:ascii="Arial" w:hAnsi="Arial" w:cs="Arial"/>
+          <w:b/>
+          <w:bCs/>
+          <w:sz w:val="26"/>
+          <w:szCs w:val="26"/>
+        </w:rPr>
+      </w:pPr>
+      <w:r>
+        <w:rPr>
+          <w:rFonts w:ascii="Arial" w:hAnsi="Arial" w:cs="Arial"/>
+          <w:b/>
+          <w:bCs/>
+          <w:sz w:val="26"/>
+          <w:szCs w:val="26"/>
+        </w:rPr>
+        <w:br w:type="page"/>
+      </w:r>
+    </w:p>
+    <w:p>
+      <w:pPr>
+        <w:rPr>
+          <w:rFonts w:ascii="Arial" w:hAnsi="Arial" w:cs="Arial"/>
+          <w:b/>
+          <w:bCs/>
+          <w:sz w:val="26"/>
+          <w:szCs w:val="26"/>
+        </w:rPr>
+      </w:pPr>
+      <w:r>
+        <w:rPr>
+          <w:rFonts w:ascii="Arial" w:hAnsi="Arial" w:cs="Arial"/>
+          <w:b/>
+          <w:bCs/>
+          <w:sz w:val="26"/>
+          <w:szCs w:val="26"/>
+        </w:rPr>
+        <w:lastRenderedPageBreak/>
+        <w:t>Cài datatable laravel</w:t>
+      </w:r>
+    </w:p>
+    <w:p>
+      <w:pPr>
+        <w:rPr>
+          <w:rFonts w:ascii="Arial" w:hAnsi="Arial" w:cs="Arial"/>
+          <w:b/>
+          <w:bCs/>
+          <w:sz w:val="26"/>
+          <w:szCs w:val="26"/>
+        </w:rPr>
+      </w:pPr>
+      <w:r>
+        <w:rPr>
+          <w:rFonts w:ascii="Consolas" w:hAnsi="Consolas"/>
+          <w:color w:val="BFC7D5"/>
+          <w:sz w:val="19"/>
+          <w:szCs w:val="19"/>
+          <w:bdr w:val="single" w:sz="2" w:space="0" w:color="E7E8F2" w:frame="1"/>
+          <w:shd w:val="clear" w:color="auto" w:fill="252A37"/>
+        </w:rPr>
+        <w:t>composer require yajra/laravel-datatables-oracle</w:t>
       </w:r>
     </w:p>
     <w:sectPr>
@@ -1795,7 +2122,6 @@
     <w:next w:val="Normal"/>
     <w:link w:val="Heading3Char"/>
     <w:uiPriority w:val="9"/>
-    <w:semiHidden/>
     <w:unhideWhenUsed/>
     <w:qFormat/>
     <w:rsid w:val="00D25A46"/>
@@ -1999,7 +2325,6 @@
     <w:basedOn w:val="DefaultParagraphFont"/>
     <w:link w:val="Heading3"/>
     <w:uiPriority w:val="9"/>
-    <w:semiHidden/>
     <w:rsid w:val="00D25A46"/>
     <w:rPr>
       <w:rFonts w:eastAsiaTheme="majorEastAsia" w:cstheme="majorBidi"/>

</xml_diff>

<commit_message>
Update project Laravel Select2
title & ajax select2
</commit_message>
<xml_diff>
--- a/Laravel.docx
+++ b/Laravel.docx
@@ -1,6 +1,6 @@
 
 <file path=word/document.xml><?xml version="1.0" encoding="utf-8"?>
-<w:document xmlns:wpc="http://schemas.microsoft.com/office/word/2010/wordprocessingCanvas" xmlns:cx="http://schemas.microsoft.com/office/drawing/2014/chartex" xmlns:cx1="http://schemas.microsoft.com/office/drawing/2015/9/8/chartex" xmlns:cx2="http://schemas.microsoft.com/office/drawing/2015/10/21/chartex" xmlns:cx3="http://schemas.microsoft.com/office/drawing/2016/5/9/chartex" xmlns:cx4="http://schemas.microsoft.com/office/drawing/2016/5/10/chartex" xmlns:cx5="http://schemas.microsoft.com/office/drawing/2016/5/11/chartex" xmlns:cx6="http://schemas.microsoft.com/office/drawing/2016/5/12/chartex" xmlns:cx7="http://schemas.microsoft.com/office/drawing/2016/5/13/chartex" xmlns:cx8="http://schemas.microsoft.com/office/drawing/2016/5/14/chartex" xmlns:mc="http://schemas.openxmlformats.org/markup-compatibility/2006" xmlns:aink="http://schemas.microsoft.com/office/drawing/2016/ink" xmlns:am3d="http://schemas.microsoft.com/office/drawing/2017/model3d" xmlns:o="urn:schemas-microsoft-com:office:office" xmlns:oel="http://schemas.microsoft.com/office/2019/extlst" xmlns:r="http://schemas.openxmlformats.org/officeDocument/2006/relationships" xmlns:m="http://schemas.openxmlformats.org/officeDocument/2006/math" xmlns:v="urn:schemas-microsoft-com:vml" xmlns:wp14="http://schemas.microsoft.com/office/word/2010/wordprocessingDrawing" xmlns:wp="http://schemas.openxmlformats.org/drawingml/2006/wordprocessingDrawing" xmlns:w10="urn:schemas-microsoft-com:office:word" xmlns:w="http://schemas.openxmlformats.org/wordprocessingml/2006/main" xmlns:w14="http://schemas.microsoft.com/office/word/2010/wordml" xmlns:w15="http://schemas.microsoft.com/office/word/2012/wordml" xmlns:w16cex="http://schemas.microsoft.com/office/word/2018/wordml/cex" xmlns:w16cid="http://schemas.microsoft.com/office/word/2016/wordml/cid" xmlns:w16="http://schemas.microsoft.com/office/word/2018/wordml" xmlns:w16du="http://schemas.microsoft.com/office/word/2023/wordml/word16du" xmlns:w16sdtdh="http://schemas.microsoft.com/office/word/2020/wordml/sdtdatahash" xmlns:w16se="http://schemas.microsoft.com/office/word/2015/wordml/symex" xmlns:wpg="http://schemas.microsoft.com/office/word/2010/wordprocessingGroup" xmlns:wpi="http://schemas.microsoft.com/office/word/2010/wordprocessingInk" xmlns:wne="http://schemas.microsoft.com/office/word/2006/wordml" xmlns:wps="http://schemas.microsoft.com/office/word/2010/wordprocessingShape" mc:Ignorable="w14 w15 w16se w16cid w16 w16cex w16sdtdh w16du wp14">
+<w:document xmlns:wpc="http://schemas.microsoft.com/office/word/2010/wordprocessingCanvas" xmlns:cx="http://schemas.microsoft.com/office/drawing/2014/chartex" xmlns:cx1="http://schemas.microsoft.com/office/drawing/2015/9/8/chartex" xmlns:cx2="http://schemas.microsoft.com/office/drawing/2015/10/21/chartex" xmlns:cx3="http://schemas.microsoft.com/office/drawing/2016/5/9/chartex" xmlns:cx4="http://schemas.microsoft.com/office/drawing/2016/5/10/chartex" xmlns:cx5="http://schemas.microsoft.com/office/drawing/2016/5/11/chartex" xmlns:cx6="http://schemas.microsoft.com/office/drawing/2016/5/12/chartex" xmlns:cx7="http://schemas.microsoft.com/office/drawing/2016/5/13/chartex" xmlns:cx8="http://schemas.microsoft.com/office/drawing/2016/5/14/chartex" xmlns:mc="http://schemas.openxmlformats.org/markup-compatibility/2006" xmlns:aink="http://schemas.microsoft.com/office/drawing/2016/ink" xmlns:am3d="http://schemas.microsoft.com/office/drawing/2017/model3d" xmlns:o="urn:schemas-microsoft-com:office:office" xmlns:oel="http://schemas.microsoft.com/office/2019/extlst" xmlns:r="http://schemas.openxmlformats.org/officeDocument/2006/relationships" xmlns:m="http://schemas.openxmlformats.org/officeDocument/2006/math" xmlns:v="urn:schemas-microsoft-com:vml" xmlns:wp14="http://schemas.microsoft.com/office/word/2010/wordprocessingDrawing" xmlns:wp="http://schemas.openxmlformats.org/drawingml/2006/wordprocessingDrawing" xmlns:w10="urn:schemas-microsoft-com:office:word" xmlns:w="http://schemas.openxmlformats.org/wordprocessingml/2006/main" xmlns:w14="http://schemas.microsoft.com/office/word/2010/wordml" xmlns:w15="http://schemas.microsoft.com/office/word/2012/wordml" xmlns:w16cex="http://schemas.microsoft.com/office/word/2018/wordml/cex" xmlns:w16cid="http://schemas.microsoft.com/office/word/2016/wordml/cid" xmlns:w16="http://schemas.microsoft.com/office/word/2018/wordml" xmlns:w16sdtdh="http://schemas.microsoft.com/office/word/2020/wordml/sdtdatahash" xmlns:w16se="http://schemas.microsoft.com/office/word/2015/wordml/symex" xmlns:wpg="http://schemas.microsoft.com/office/word/2010/wordprocessingGroup" xmlns:wpi="http://schemas.microsoft.com/office/word/2010/wordprocessingInk" xmlns:wne="http://schemas.microsoft.com/office/word/2006/wordml" xmlns:wps="http://schemas.microsoft.com/office/word/2010/wordprocessingShape" mc:Ignorable="w14 w15 w16se w16cid w16 w16cex w16sdtdh wp14">
   <w:body>
     <w:p>
       <w:pPr>
@@ -658,28 +658,6 @@
           <w:szCs w:val="26"/>
         </w:rPr>
         <w:t>dev</w:t>
-      </w:r>
-    </w:p>
-    <w:p>
-      <w:pPr>
-        <w:rPr>
-          <w:rFonts w:ascii="Arial" w:hAnsi="Arial" w:cs="Arial"/>
-          <w:b/>
-          <w:bCs/>
-          <w:sz w:val="26"/>
-          <w:szCs w:val="26"/>
-        </w:rPr>
-      </w:pPr>
-      <w:r>
-        <w:rPr>
-          <w:rFonts w:ascii="Arial" w:hAnsi="Arial" w:cs="Arial"/>
-          <w:b/>
-          <w:bCs/>
-          <w:sz w:val="26"/>
-          <w:szCs w:val="26"/>
-        </w:rPr>
-        <w:lastRenderedPageBreak/>
-        <w:br w:type="page"/>
       </w:r>
     </w:p>
     <w:p>
@@ -978,7 +956,7 @@
 </file>
 
 <file path=word/numbering.xml><?xml version="1.0" encoding="utf-8"?>
-<w:numbering xmlns:wpc="http://schemas.microsoft.com/office/word/2010/wordprocessingCanvas" xmlns:cx="http://schemas.microsoft.com/office/drawing/2014/chartex" xmlns:cx1="http://schemas.microsoft.com/office/drawing/2015/9/8/chartex" xmlns:cx2="http://schemas.microsoft.com/office/drawing/2015/10/21/chartex" xmlns:cx3="http://schemas.microsoft.com/office/drawing/2016/5/9/chartex" xmlns:cx4="http://schemas.microsoft.com/office/drawing/2016/5/10/chartex" xmlns:cx5="http://schemas.microsoft.com/office/drawing/2016/5/11/chartex" xmlns:cx6="http://schemas.microsoft.com/office/drawing/2016/5/12/chartex" xmlns:cx7="http://schemas.microsoft.com/office/drawing/2016/5/13/chartex" xmlns:cx8="http://schemas.microsoft.com/office/drawing/2016/5/14/chartex" xmlns:mc="http://schemas.openxmlformats.org/markup-compatibility/2006" xmlns:aink="http://schemas.microsoft.com/office/drawing/2016/ink" xmlns:am3d="http://schemas.microsoft.com/office/drawing/2017/model3d" xmlns:o="urn:schemas-microsoft-com:office:office" xmlns:oel="http://schemas.microsoft.com/office/2019/extlst" xmlns:r="http://schemas.openxmlformats.org/officeDocument/2006/relationships" xmlns:m="http://schemas.openxmlformats.org/officeDocument/2006/math" xmlns:v="urn:schemas-microsoft-com:vml" xmlns:wp14="http://schemas.microsoft.com/office/word/2010/wordprocessingDrawing" xmlns:wp="http://schemas.openxmlformats.org/drawingml/2006/wordprocessingDrawing" xmlns:w10="urn:schemas-microsoft-com:office:word" xmlns:w="http://schemas.openxmlformats.org/wordprocessingml/2006/main" xmlns:w14="http://schemas.microsoft.com/office/word/2010/wordml" xmlns:w15="http://schemas.microsoft.com/office/word/2012/wordml" xmlns:w16cex="http://schemas.microsoft.com/office/word/2018/wordml/cex" xmlns:w16cid="http://schemas.microsoft.com/office/word/2016/wordml/cid" xmlns:w16="http://schemas.microsoft.com/office/word/2018/wordml" xmlns:w16du="http://schemas.microsoft.com/office/word/2023/wordml/word16du" xmlns:w16sdtdh="http://schemas.microsoft.com/office/word/2020/wordml/sdtdatahash" xmlns:w16se="http://schemas.microsoft.com/office/word/2015/wordml/symex" xmlns:wpg="http://schemas.microsoft.com/office/word/2010/wordprocessingGroup" xmlns:wpi="http://schemas.microsoft.com/office/word/2010/wordprocessingInk" xmlns:wne="http://schemas.microsoft.com/office/word/2006/wordml" xmlns:wps="http://schemas.microsoft.com/office/word/2010/wordprocessingShape" mc:Ignorable="w14 w15 w16se w16cid w16 w16cex w16sdtdh w16du wp14">
+<w:numbering xmlns:wpc="http://schemas.microsoft.com/office/word/2010/wordprocessingCanvas" xmlns:cx="http://schemas.microsoft.com/office/drawing/2014/chartex" xmlns:cx1="http://schemas.microsoft.com/office/drawing/2015/9/8/chartex" xmlns:cx2="http://schemas.microsoft.com/office/drawing/2015/10/21/chartex" xmlns:cx3="http://schemas.microsoft.com/office/drawing/2016/5/9/chartex" xmlns:cx4="http://schemas.microsoft.com/office/drawing/2016/5/10/chartex" xmlns:cx5="http://schemas.microsoft.com/office/drawing/2016/5/11/chartex" xmlns:cx6="http://schemas.microsoft.com/office/drawing/2016/5/12/chartex" xmlns:cx7="http://schemas.microsoft.com/office/drawing/2016/5/13/chartex" xmlns:cx8="http://schemas.microsoft.com/office/drawing/2016/5/14/chartex" xmlns:mc="http://schemas.openxmlformats.org/markup-compatibility/2006" xmlns:aink="http://schemas.microsoft.com/office/drawing/2016/ink" xmlns:am3d="http://schemas.microsoft.com/office/drawing/2017/model3d" xmlns:o="urn:schemas-microsoft-com:office:office" xmlns:oel="http://schemas.microsoft.com/office/2019/extlst" xmlns:r="http://schemas.openxmlformats.org/officeDocument/2006/relationships" xmlns:m="http://schemas.openxmlformats.org/officeDocument/2006/math" xmlns:v="urn:schemas-microsoft-com:vml" xmlns:wp14="http://schemas.microsoft.com/office/word/2010/wordprocessingDrawing" xmlns:wp="http://schemas.openxmlformats.org/drawingml/2006/wordprocessingDrawing" xmlns:w10="urn:schemas-microsoft-com:office:word" xmlns:w="http://schemas.openxmlformats.org/wordprocessingml/2006/main" xmlns:w14="http://schemas.microsoft.com/office/word/2010/wordml" xmlns:w15="http://schemas.microsoft.com/office/word/2012/wordml" xmlns:w16cex="http://schemas.microsoft.com/office/word/2018/wordml/cex" xmlns:w16cid="http://schemas.microsoft.com/office/word/2016/wordml/cid" xmlns:w16="http://schemas.microsoft.com/office/word/2018/wordml" xmlns:w16sdtdh="http://schemas.microsoft.com/office/word/2020/wordml/sdtdatahash" xmlns:w16se="http://schemas.microsoft.com/office/word/2015/wordml/symex" xmlns:wpg="http://schemas.microsoft.com/office/word/2010/wordprocessingGroup" xmlns:wpi="http://schemas.microsoft.com/office/word/2010/wordprocessingInk" xmlns:wne="http://schemas.microsoft.com/office/word/2006/wordml" xmlns:wps="http://schemas.microsoft.com/office/word/2010/wordprocessingShape" mc:Ignorable="w14 w15 w16se w16cid w16 w16cex w16sdtdh wp14">
   <w:abstractNum w:abstractNumId="0" w15:restartNumberingAfterBreak="0">
     <w:nsid w:val="00323405"/>
     <w:multiLevelType w:val="hybridMultilevel"/>
@@ -1673,7 +1651,7 @@
 </file>
 
 <file path=word/styles.xml><?xml version="1.0" encoding="utf-8"?>
-<w:styles xmlns:mc="http://schemas.openxmlformats.org/markup-compatibility/2006" xmlns:r="http://schemas.openxmlformats.org/officeDocument/2006/relationships" xmlns:w="http://schemas.openxmlformats.org/wordprocessingml/2006/main" xmlns:w14="http://schemas.microsoft.com/office/word/2010/wordml" xmlns:w15="http://schemas.microsoft.com/office/word/2012/wordml" xmlns:w16cex="http://schemas.microsoft.com/office/word/2018/wordml/cex" xmlns:w16cid="http://schemas.microsoft.com/office/word/2016/wordml/cid" xmlns:w16="http://schemas.microsoft.com/office/word/2018/wordml" xmlns:w16du="http://schemas.microsoft.com/office/word/2023/wordml/word16du" xmlns:w16sdtdh="http://schemas.microsoft.com/office/word/2020/wordml/sdtdatahash" xmlns:w16se="http://schemas.microsoft.com/office/word/2015/wordml/symex" mc:Ignorable="w14 w15 w16se w16cid w16 w16cex w16sdtdh w16du">
+<w:styles xmlns:mc="http://schemas.openxmlformats.org/markup-compatibility/2006" xmlns:r="http://schemas.openxmlformats.org/officeDocument/2006/relationships" xmlns:w="http://schemas.openxmlformats.org/wordprocessingml/2006/main" xmlns:w14="http://schemas.microsoft.com/office/word/2010/wordml" xmlns:w15="http://schemas.microsoft.com/office/word/2012/wordml" xmlns:w16cex="http://schemas.microsoft.com/office/word/2018/wordml/cex" xmlns:w16cid="http://schemas.microsoft.com/office/word/2016/wordml/cid" xmlns:w16="http://schemas.microsoft.com/office/word/2018/wordml" xmlns:w16sdtdh="http://schemas.microsoft.com/office/word/2020/wordml/sdtdatahash" xmlns:w16se="http://schemas.microsoft.com/office/word/2015/wordml/symex" mc:Ignorable="w14 w15 w16se w16cid w16 w16cex w16sdtdh">
   <w:docDefaults>
     <w:rPrDefault>
       <w:rPr>

</xml_diff>

<commit_message>
Update project Laravel Enum Validate
</commit_message>
<xml_diff>
--- a/Laravel.docx
+++ b/Laravel.docx
@@ -1,6 +1,6 @@
 
 <file path=word/document.xml><?xml version="1.0" encoding="utf-8"?>
-<w:document xmlns:wpc="http://schemas.microsoft.com/office/word/2010/wordprocessingCanvas" xmlns:cx="http://schemas.microsoft.com/office/drawing/2014/chartex" xmlns:cx1="http://schemas.microsoft.com/office/drawing/2015/9/8/chartex" xmlns:cx2="http://schemas.microsoft.com/office/drawing/2015/10/21/chartex" xmlns:cx3="http://schemas.microsoft.com/office/drawing/2016/5/9/chartex" xmlns:cx4="http://schemas.microsoft.com/office/drawing/2016/5/10/chartex" xmlns:cx5="http://schemas.microsoft.com/office/drawing/2016/5/11/chartex" xmlns:cx6="http://schemas.microsoft.com/office/drawing/2016/5/12/chartex" xmlns:cx7="http://schemas.microsoft.com/office/drawing/2016/5/13/chartex" xmlns:cx8="http://schemas.microsoft.com/office/drawing/2016/5/14/chartex" xmlns:mc="http://schemas.openxmlformats.org/markup-compatibility/2006" xmlns:aink="http://schemas.microsoft.com/office/drawing/2016/ink" xmlns:am3d="http://schemas.microsoft.com/office/drawing/2017/model3d" xmlns:o="urn:schemas-microsoft-com:office:office" xmlns:oel="http://schemas.microsoft.com/office/2019/extlst" xmlns:r="http://schemas.openxmlformats.org/officeDocument/2006/relationships" xmlns:m="http://schemas.openxmlformats.org/officeDocument/2006/math" xmlns:v="urn:schemas-microsoft-com:vml" xmlns:wp14="http://schemas.microsoft.com/office/word/2010/wordprocessingDrawing" xmlns:wp="http://schemas.openxmlformats.org/drawingml/2006/wordprocessingDrawing" xmlns:w10="urn:schemas-microsoft-com:office:word" xmlns:w="http://schemas.openxmlformats.org/wordprocessingml/2006/main" xmlns:w14="http://schemas.microsoft.com/office/word/2010/wordml" xmlns:w15="http://schemas.microsoft.com/office/word/2012/wordml" xmlns:w16cex="http://schemas.microsoft.com/office/word/2018/wordml/cex" xmlns:w16cid="http://schemas.microsoft.com/office/word/2016/wordml/cid" xmlns:w16="http://schemas.microsoft.com/office/word/2018/wordml" xmlns:w16sdtdh="http://schemas.microsoft.com/office/word/2020/wordml/sdtdatahash" xmlns:w16se="http://schemas.microsoft.com/office/word/2015/wordml/symex" xmlns:wpg="http://schemas.microsoft.com/office/word/2010/wordprocessingGroup" xmlns:wpi="http://schemas.microsoft.com/office/word/2010/wordprocessingInk" xmlns:wne="http://schemas.microsoft.com/office/word/2006/wordml" xmlns:wps="http://schemas.microsoft.com/office/word/2010/wordprocessingShape" mc:Ignorable="w14 w15 w16se w16cid w16 w16cex w16sdtdh wp14">
+<w:document xmlns:wpc="http://schemas.microsoft.com/office/word/2010/wordprocessingCanvas" xmlns:cx="http://schemas.microsoft.com/office/drawing/2014/chartex" xmlns:cx1="http://schemas.microsoft.com/office/drawing/2015/9/8/chartex" xmlns:cx2="http://schemas.microsoft.com/office/drawing/2015/10/21/chartex" xmlns:cx3="http://schemas.microsoft.com/office/drawing/2016/5/9/chartex" xmlns:cx4="http://schemas.microsoft.com/office/drawing/2016/5/10/chartex" xmlns:cx5="http://schemas.microsoft.com/office/drawing/2016/5/11/chartex" xmlns:cx6="http://schemas.microsoft.com/office/drawing/2016/5/12/chartex" xmlns:cx7="http://schemas.microsoft.com/office/drawing/2016/5/13/chartex" xmlns:cx8="http://schemas.microsoft.com/office/drawing/2016/5/14/chartex" xmlns:mc="http://schemas.openxmlformats.org/markup-compatibility/2006" xmlns:aink="http://schemas.microsoft.com/office/drawing/2016/ink" xmlns:am3d="http://schemas.microsoft.com/office/drawing/2017/model3d" xmlns:o="urn:schemas-microsoft-com:office:office" xmlns:oel="http://schemas.microsoft.com/office/2019/extlst" xmlns:r="http://schemas.openxmlformats.org/officeDocument/2006/relationships" xmlns:m="http://schemas.openxmlformats.org/officeDocument/2006/math" xmlns:v="urn:schemas-microsoft-com:vml" xmlns:wp14="http://schemas.microsoft.com/office/word/2010/wordprocessingDrawing" xmlns:wp="http://schemas.openxmlformats.org/drawingml/2006/wordprocessingDrawing" xmlns:w10="urn:schemas-microsoft-com:office:word" xmlns:w="http://schemas.openxmlformats.org/wordprocessingml/2006/main" xmlns:w14="http://schemas.microsoft.com/office/word/2010/wordml" xmlns:w15="http://schemas.microsoft.com/office/word/2012/wordml" xmlns:w16cex="http://schemas.microsoft.com/office/word/2018/wordml/cex" xmlns:w16cid="http://schemas.microsoft.com/office/word/2016/wordml/cid" xmlns:w16="http://schemas.microsoft.com/office/word/2018/wordml" xmlns:w16du="http://schemas.microsoft.com/office/word/2023/wordml/word16du" xmlns:w16sdtdh="http://schemas.microsoft.com/office/word/2020/wordml/sdtdatahash" xmlns:w16se="http://schemas.microsoft.com/office/word/2015/wordml/symex" xmlns:wpg="http://schemas.microsoft.com/office/word/2010/wordprocessingGroup" xmlns:wpi="http://schemas.microsoft.com/office/word/2010/wordprocessingInk" xmlns:wne="http://schemas.microsoft.com/office/word/2006/wordml" xmlns:wps="http://schemas.microsoft.com/office/word/2010/wordprocessingShape" mc:Ignorable="w14 w15 w16se w16cid w16 w16cex w16sdtdh w16du wp14">
   <w:body>
     <w:p>
       <w:pPr>
@@ -926,15 +926,6 @@
     <w:p>
       <w:pPr>
         <w:rPr>
-          <w:rFonts w:ascii="Arial" w:hAnsi="Arial" w:cs="Arial"/>
-          <w:b/>
-          <w:bCs/>
-          <w:sz w:val="26"/>
-          <w:szCs w:val="26"/>
-        </w:rPr>
-      </w:pPr>
-      <w:r>
-        <w:rPr>
           <w:rFonts w:ascii="Consolas" w:hAnsi="Consolas"/>
           <w:color w:val="BFC7D5"/>
           <w:sz w:val="19"/>
@@ -942,7 +933,154 @@
           <w:bdr w:val="single" w:sz="2" w:space="0" w:color="E7E8F2" w:frame="1"/>
           <w:shd w:val="clear" w:color="auto" w:fill="252A37"/>
         </w:rPr>
+      </w:pPr>
+      <w:r>
+        <w:rPr>
+          <w:rFonts w:ascii="Consolas" w:hAnsi="Consolas"/>
+          <w:color w:val="BFC7D5"/>
+          <w:sz w:val="19"/>
+          <w:szCs w:val="19"/>
+          <w:bdr w:val="single" w:sz="2" w:space="0" w:color="E7E8F2" w:frame="1"/>
+          <w:shd w:val="clear" w:color="auto" w:fill="252A37"/>
+        </w:rPr>
         <w:t>composer require yajra/laravel-datatables-oracle</w:t>
+      </w:r>
+    </w:p>
+    <w:p>
+      <w:pPr>
+        <w:rPr>
+          <w:rFonts w:ascii="Arial" w:hAnsi="Arial" w:cs="Arial"/>
+          <w:color w:val="BFC7D5"/>
+          <w:sz w:val="26"/>
+          <w:szCs w:val="26"/>
+          <w:bdr w:val="single" w:sz="2" w:space="0" w:color="E7E8F2" w:frame="1"/>
+          <w:shd w:val="clear" w:color="auto" w:fill="252A37"/>
+        </w:rPr>
+      </w:pPr>
+    </w:p>
+    <w:p>
+      <w:pPr>
+        <w:rPr>
+          <w:rFonts w:ascii="Arial" w:hAnsi="Arial" w:cs="Arial"/>
+          <w:b/>
+          <w:bCs/>
+          <w:sz w:val="26"/>
+          <w:szCs w:val="26"/>
+        </w:rPr>
+      </w:pPr>
+      <w:r>
+        <w:rPr>
+          <w:rFonts w:ascii="Arial" w:hAnsi="Arial" w:cs="Arial"/>
+          <w:b/>
+          <w:bCs/>
+          <w:sz w:val="26"/>
+          <w:szCs w:val="26"/>
+        </w:rPr>
+        <w:t>Cài laravel enum</w:t>
+      </w:r>
+    </w:p>
+    <w:p>
+      <w:pPr>
+        <w:rPr>
+          <w:rFonts w:ascii="Arial" w:hAnsi="Arial" w:cs="Arial"/>
+          <w:b/>
+          <w:bCs/>
+          <w:sz w:val="26"/>
+          <w:szCs w:val="26"/>
+        </w:rPr>
+      </w:pPr>
+      <w:r>
+        <w:rPr>
+          <w:rFonts w:ascii="Arial" w:hAnsi="Arial" w:cs="Arial"/>
+          <w:b/>
+          <w:bCs/>
+          <w:sz w:val="26"/>
+          <w:szCs w:val="26"/>
+        </w:rPr>
+        <w:t>-</w:t>
+      </w:r>
+      <w:r>
+        <w:rPr>
+          <w:rFonts w:ascii="Arial" w:hAnsi="Arial" w:cs="Arial"/>
+          <w:b/>
+          <w:bCs/>
+          <w:sz w:val="26"/>
+          <w:szCs w:val="26"/>
+        </w:rPr>
+        <w:t xml:space="preserve"> </w:t>
+      </w:r>
+      <w:r>
+        <w:rPr>
+          <w:rFonts w:ascii="Arial" w:hAnsi="Arial" w:cs="Arial"/>
+          <w:b/>
+          <w:bCs/>
+          <w:sz w:val="26"/>
+          <w:szCs w:val="26"/>
+        </w:rPr>
+        <w:t>composer require bensampo/laravel-enum</w:t>
+      </w:r>
+    </w:p>
+    <w:p>
+      <w:pPr>
+        <w:rPr>
+          <w:rFonts w:ascii="Arial" w:hAnsi="Arial" w:cs="Arial"/>
+          <w:b/>
+          <w:bCs/>
+          <w:sz w:val="26"/>
+          <w:szCs w:val="26"/>
+        </w:rPr>
+      </w:pPr>
+    </w:p>
+    <w:p>
+      <w:pPr>
+        <w:rPr>
+          <w:rFonts w:ascii="Arial" w:hAnsi="Arial" w:cs="Arial"/>
+          <w:b/>
+          <w:bCs/>
+          <w:sz w:val="26"/>
+          <w:szCs w:val="26"/>
+        </w:rPr>
+      </w:pPr>
+      <w:r>
+        <w:rPr>
+          <w:rFonts w:ascii="Arial" w:hAnsi="Arial" w:cs="Arial"/>
+          <w:b/>
+          <w:bCs/>
+          <w:sz w:val="26"/>
+          <w:szCs w:val="26"/>
+        </w:rPr>
+        <w:t>Tạo enum laravel</w:t>
+      </w:r>
+    </w:p>
+    <w:p>
+      <w:pPr>
+        <w:rPr>
+          <w:rFonts w:ascii="Arial" w:hAnsi="Arial" w:cs="Arial"/>
+          <w:b/>
+          <w:bCs/>
+          <w:sz w:val="26"/>
+          <w:szCs w:val="26"/>
+        </w:rPr>
+      </w:pPr>
+      <w:r>
+        <w:rPr>
+          <w:rFonts w:ascii="Arial" w:hAnsi="Arial" w:cs="Arial"/>
+          <w:b/>
+          <w:bCs/>
+          <w:sz w:val="26"/>
+          <w:szCs w:val="26"/>
+        </w:rPr>
+        <w:t xml:space="preserve">- </w:t>
+      </w:r>
+      <w:r>
+        <w:rPr>
+          <w:rFonts w:ascii="Arial" w:hAnsi="Arial" w:cs="Arial"/>
+          <w:b/>
+          <w:bCs/>
+          <w:sz w:val="26"/>
+          <w:szCs w:val="26"/>
+        </w:rPr>
+        <w:t>php artisan make:enum StudentStatusEnum</w:t>
       </w:r>
     </w:p>
     <w:sectPr>
@@ -956,7 +1094,7 @@
 </file>
 
 <file path=word/numbering.xml><?xml version="1.0" encoding="utf-8"?>
-<w:numbering xmlns:wpc="http://schemas.microsoft.com/office/word/2010/wordprocessingCanvas" xmlns:cx="http://schemas.microsoft.com/office/drawing/2014/chartex" xmlns:cx1="http://schemas.microsoft.com/office/drawing/2015/9/8/chartex" xmlns:cx2="http://schemas.microsoft.com/office/drawing/2015/10/21/chartex" xmlns:cx3="http://schemas.microsoft.com/office/drawing/2016/5/9/chartex" xmlns:cx4="http://schemas.microsoft.com/office/drawing/2016/5/10/chartex" xmlns:cx5="http://schemas.microsoft.com/office/drawing/2016/5/11/chartex" xmlns:cx6="http://schemas.microsoft.com/office/drawing/2016/5/12/chartex" xmlns:cx7="http://schemas.microsoft.com/office/drawing/2016/5/13/chartex" xmlns:cx8="http://schemas.microsoft.com/office/drawing/2016/5/14/chartex" xmlns:mc="http://schemas.openxmlformats.org/markup-compatibility/2006" xmlns:aink="http://schemas.microsoft.com/office/drawing/2016/ink" xmlns:am3d="http://schemas.microsoft.com/office/drawing/2017/model3d" xmlns:o="urn:schemas-microsoft-com:office:office" xmlns:oel="http://schemas.microsoft.com/office/2019/extlst" xmlns:r="http://schemas.openxmlformats.org/officeDocument/2006/relationships" xmlns:m="http://schemas.openxmlformats.org/officeDocument/2006/math" xmlns:v="urn:schemas-microsoft-com:vml" xmlns:wp14="http://schemas.microsoft.com/office/word/2010/wordprocessingDrawing" xmlns:wp="http://schemas.openxmlformats.org/drawingml/2006/wordprocessingDrawing" xmlns:w10="urn:schemas-microsoft-com:office:word" xmlns:w="http://schemas.openxmlformats.org/wordprocessingml/2006/main" xmlns:w14="http://schemas.microsoft.com/office/word/2010/wordml" xmlns:w15="http://schemas.microsoft.com/office/word/2012/wordml" xmlns:w16cex="http://schemas.microsoft.com/office/word/2018/wordml/cex" xmlns:w16cid="http://schemas.microsoft.com/office/word/2016/wordml/cid" xmlns:w16="http://schemas.microsoft.com/office/word/2018/wordml" xmlns:w16sdtdh="http://schemas.microsoft.com/office/word/2020/wordml/sdtdatahash" xmlns:w16se="http://schemas.microsoft.com/office/word/2015/wordml/symex" xmlns:wpg="http://schemas.microsoft.com/office/word/2010/wordprocessingGroup" xmlns:wpi="http://schemas.microsoft.com/office/word/2010/wordprocessingInk" xmlns:wne="http://schemas.microsoft.com/office/word/2006/wordml" xmlns:wps="http://schemas.microsoft.com/office/word/2010/wordprocessingShape" mc:Ignorable="w14 w15 w16se w16cid w16 w16cex w16sdtdh wp14">
+<w:numbering xmlns:wpc="http://schemas.microsoft.com/office/word/2010/wordprocessingCanvas" xmlns:cx="http://schemas.microsoft.com/office/drawing/2014/chartex" xmlns:cx1="http://schemas.microsoft.com/office/drawing/2015/9/8/chartex" xmlns:cx2="http://schemas.microsoft.com/office/drawing/2015/10/21/chartex" xmlns:cx3="http://schemas.microsoft.com/office/drawing/2016/5/9/chartex" xmlns:cx4="http://schemas.microsoft.com/office/drawing/2016/5/10/chartex" xmlns:cx5="http://schemas.microsoft.com/office/drawing/2016/5/11/chartex" xmlns:cx6="http://schemas.microsoft.com/office/drawing/2016/5/12/chartex" xmlns:cx7="http://schemas.microsoft.com/office/drawing/2016/5/13/chartex" xmlns:cx8="http://schemas.microsoft.com/office/drawing/2016/5/14/chartex" xmlns:mc="http://schemas.openxmlformats.org/markup-compatibility/2006" xmlns:aink="http://schemas.microsoft.com/office/drawing/2016/ink" xmlns:am3d="http://schemas.microsoft.com/office/drawing/2017/model3d" xmlns:o="urn:schemas-microsoft-com:office:office" xmlns:oel="http://schemas.microsoft.com/office/2019/extlst" xmlns:r="http://schemas.openxmlformats.org/officeDocument/2006/relationships" xmlns:m="http://schemas.openxmlformats.org/officeDocument/2006/math" xmlns:v="urn:schemas-microsoft-com:vml" xmlns:wp14="http://schemas.microsoft.com/office/word/2010/wordprocessingDrawing" xmlns:wp="http://schemas.openxmlformats.org/drawingml/2006/wordprocessingDrawing" xmlns:w10="urn:schemas-microsoft-com:office:word" xmlns:w="http://schemas.openxmlformats.org/wordprocessingml/2006/main" xmlns:w14="http://schemas.microsoft.com/office/word/2010/wordml" xmlns:w15="http://schemas.microsoft.com/office/word/2012/wordml" xmlns:w16cex="http://schemas.microsoft.com/office/word/2018/wordml/cex" xmlns:w16cid="http://schemas.microsoft.com/office/word/2016/wordml/cid" xmlns:w16="http://schemas.microsoft.com/office/word/2018/wordml" xmlns:w16du="http://schemas.microsoft.com/office/word/2023/wordml/word16du" xmlns:w16sdtdh="http://schemas.microsoft.com/office/word/2020/wordml/sdtdatahash" xmlns:w16se="http://schemas.microsoft.com/office/word/2015/wordml/symex" xmlns:wpg="http://schemas.microsoft.com/office/word/2010/wordprocessingGroup" xmlns:wpi="http://schemas.microsoft.com/office/word/2010/wordprocessingInk" xmlns:wne="http://schemas.microsoft.com/office/word/2006/wordml" xmlns:wps="http://schemas.microsoft.com/office/word/2010/wordprocessingShape" mc:Ignorable="w14 w15 w16se w16cid w16 w16cex w16sdtdh w16du wp14">
   <w:abstractNum w:abstractNumId="0" w15:restartNumberingAfterBreak="0">
     <w:nsid w:val="00323405"/>
     <w:multiLevelType w:val="hybridMultilevel"/>
@@ -1518,6 +1656,118 @@
     </w:lvl>
   </w:abstractNum>
   <w:abstractNum w:abstractNumId="5" w15:restartNumberingAfterBreak="0">
+    <w:nsid w:val="68DE6B35"/>
+    <w:multiLevelType w:val="hybridMultilevel"/>
+    <w:tmpl w:val="D9C2687A"/>
+    <w:lvl w:ilvl="0" w:tplc="9FECB4FC">
+      <w:numFmt w:val="bullet"/>
+      <w:lvlText w:val="-"/>
+      <w:lvlJc w:val="left"/>
+      <w:pPr>
+        <w:ind w:left="720" w:hanging="360"/>
+      </w:pPr>
+      <w:rPr>
+        <w:rFonts w:ascii="Arial" w:eastAsiaTheme="minorHAnsi" w:hAnsi="Arial" w:cs="Arial" w:hint="default"/>
+      </w:rPr>
+    </w:lvl>
+    <w:lvl w:ilvl="1" w:tplc="04090003" w:tentative="1">
+      <w:start w:val="1"/>
+      <w:numFmt w:val="bullet"/>
+      <w:lvlText w:val="o"/>
+      <w:lvlJc w:val="left"/>
+      <w:pPr>
+        <w:ind w:left="1440" w:hanging="360"/>
+      </w:pPr>
+      <w:rPr>
+        <w:rFonts w:ascii="Courier New" w:hAnsi="Courier New" w:cs="Courier New" w:hint="default"/>
+      </w:rPr>
+    </w:lvl>
+    <w:lvl w:ilvl="2" w:tplc="04090005" w:tentative="1">
+      <w:start w:val="1"/>
+      <w:numFmt w:val="bullet"/>
+      <w:lvlText w:val=""/>
+      <w:lvlJc w:val="left"/>
+      <w:pPr>
+        <w:ind w:left="2160" w:hanging="360"/>
+      </w:pPr>
+      <w:rPr>
+        <w:rFonts w:ascii="Wingdings" w:hAnsi="Wingdings" w:hint="default"/>
+      </w:rPr>
+    </w:lvl>
+    <w:lvl w:ilvl="3" w:tplc="04090001" w:tentative="1">
+      <w:start w:val="1"/>
+      <w:numFmt w:val="bullet"/>
+      <w:lvlText w:val=""/>
+      <w:lvlJc w:val="left"/>
+      <w:pPr>
+        <w:ind w:left="2880" w:hanging="360"/>
+      </w:pPr>
+      <w:rPr>
+        <w:rFonts w:ascii="Symbol" w:hAnsi="Symbol" w:hint="default"/>
+      </w:rPr>
+    </w:lvl>
+    <w:lvl w:ilvl="4" w:tplc="04090003" w:tentative="1">
+      <w:start w:val="1"/>
+      <w:numFmt w:val="bullet"/>
+      <w:lvlText w:val="o"/>
+      <w:lvlJc w:val="left"/>
+      <w:pPr>
+        <w:ind w:left="3600" w:hanging="360"/>
+      </w:pPr>
+      <w:rPr>
+        <w:rFonts w:ascii="Courier New" w:hAnsi="Courier New" w:cs="Courier New" w:hint="default"/>
+      </w:rPr>
+    </w:lvl>
+    <w:lvl w:ilvl="5" w:tplc="04090005" w:tentative="1">
+      <w:start w:val="1"/>
+      <w:numFmt w:val="bullet"/>
+      <w:lvlText w:val=""/>
+      <w:lvlJc w:val="left"/>
+      <w:pPr>
+        <w:ind w:left="4320" w:hanging="360"/>
+      </w:pPr>
+      <w:rPr>
+        <w:rFonts w:ascii="Wingdings" w:hAnsi="Wingdings" w:hint="default"/>
+      </w:rPr>
+    </w:lvl>
+    <w:lvl w:ilvl="6" w:tplc="04090001" w:tentative="1">
+      <w:start w:val="1"/>
+      <w:numFmt w:val="bullet"/>
+      <w:lvlText w:val=""/>
+      <w:lvlJc w:val="left"/>
+      <w:pPr>
+        <w:ind w:left="5040" w:hanging="360"/>
+      </w:pPr>
+      <w:rPr>
+        <w:rFonts w:ascii="Symbol" w:hAnsi="Symbol" w:hint="default"/>
+      </w:rPr>
+    </w:lvl>
+    <w:lvl w:ilvl="7" w:tplc="04090003" w:tentative="1">
+      <w:start w:val="1"/>
+      <w:numFmt w:val="bullet"/>
+      <w:lvlText w:val="o"/>
+      <w:lvlJc w:val="left"/>
+      <w:pPr>
+        <w:ind w:left="5760" w:hanging="360"/>
+      </w:pPr>
+      <w:rPr>
+        <w:rFonts w:ascii="Courier New" w:hAnsi="Courier New" w:cs="Courier New" w:hint="default"/>
+      </w:rPr>
+    </w:lvl>
+    <w:lvl w:ilvl="8" w:tplc="04090005" w:tentative="1">
+      <w:start w:val="1"/>
+      <w:numFmt w:val="bullet"/>
+      <w:lvlText w:val=""/>
+      <w:lvlJc w:val="left"/>
+      <w:pPr>
+        <w:ind w:left="6480" w:hanging="360"/>
+      </w:pPr>
+      <w:rPr>
+        <w:rFonts w:ascii="Wingdings" w:hAnsi="Wingdings" w:hint="default"/>
+      </w:rPr>
+    </w:lvl>
+  </w:abstractNum>
+  <w:abstractNum w:abstractNumId="6" w15:restartNumberingAfterBreak="0">
     <w:nsid w:val="6A6C0647"/>
     <w:multiLevelType w:val="hybridMultilevel"/>
     <w:tmpl w:val="F0B26DDE"/>
@@ -1630,7 +1880,7 @@
     </w:lvl>
   </w:abstractNum>
   <w:num w:numId="1" w16cid:durableId="503784155">
-    <w:abstractNumId w:val="5"/>
+    <w:abstractNumId w:val="6"/>
   </w:num>
   <w:num w:numId="2" w16cid:durableId="1289094337">
     <w:abstractNumId w:val="4"/>
@@ -1647,11 +1897,14 @@
   <w:num w:numId="6" w16cid:durableId="1984502902">
     <w:abstractNumId w:val="3"/>
   </w:num>
+  <w:num w:numId="7" w16cid:durableId="1903714952">
+    <w:abstractNumId w:val="5"/>
+  </w:num>
 </w:numbering>
 </file>
 
 <file path=word/styles.xml><?xml version="1.0" encoding="utf-8"?>
-<w:styles xmlns:mc="http://schemas.openxmlformats.org/markup-compatibility/2006" xmlns:r="http://schemas.openxmlformats.org/officeDocument/2006/relationships" xmlns:w="http://schemas.openxmlformats.org/wordprocessingml/2006/main" xmlns:w14="http://schemas.microsoft.com/office/word/2010/wordml" xmlns:w15="http://schemas.microsoft.com/office/word/2012/wordml" xmlns:w16cex="http://schemas.microsoft.com/office/word/2018/wordml/cex" xmlns:w16cid="http://schemas.microsoft.com/office/word/2016/wordml/cid" xmlns:w16="http://schemas.microsoft.com/office/word/2018/wordml" xmlns:w16sdtdh="http://schemas.microsoft.com/office/word/2020/wordml/sdtdatahash" xmlns:w16se="http://schemas.microsoft.com/office/word/2015/wordml/symex" mc:Ignorable="w14 w15 w16se w16cid w16 w16cex w16sdtdh">
+<w:styles xmlns:mc="http://schemas.openxmlformats.org/markup-compatibility/2006" xmlns:r="http://schemas.openxmlformats.org/officeDocument/2006/relationships" xmlns:w="http://schemas.openxmlformats.org/wordprocessingml/2006/main" xmlns:w14="http://schemas.microsoft.com/office/word/2010/wordml" xmlns:w15="http://schemas.microsoft.com/office/word/2012/wordml" xmlns:w16cex="http://schemas.microsoft.com/office/word/2018/wordml/cex" xmlns:w16cid="http://schemas.microsoft.com/office/word/2016/wordml/cid" xmlns:w16="http://schemas.microsoft.com/office/word/2018/wordml" xmlns:w16du="http://schemas.microsoft.com/office/word/2023/wordml/word16du" xmlns:w16sdtdh="http://schemas.microsoft.com/office/word/2020/wordml/sdtdatahash" xmlns:w16se="http://schemas.microsoft.com/office/word/2015/wordml/symex" mc:Ignorable="w14 w15 w16se w16cid w16 w16cex w16sdtdh w16du">
   <w:docDefaults>
     <w:rPrDefault>
       <w:rPr>

</xml_diff>

<commit_message>
Update project laravel Observer Notification
Observer, Event & Listen, Notification, SenMail, Word demo
</commit_message>
<xml_diff>
--- a/Laravel.docx
+++ b/Laravel.docx
@@ -9,17 +9,17 @@
           <w:rFonts w:ascii="Arial" w:hAnsi="Arial" w:cs="Arial"/>
           <w:b/>
           <w:bCs/>
-          <w:sz w:val="48"/>
-          <w:szCs w:val="48"/>
-        </w:rPr>
-      </w:pPr>
-      <w:r>
-        <w:rPr>
-          <w:rFonts w:ascii="Arial" w:hAnsi="Arial" w:cs="Arial"/>
-          <w:b/>
-          <w:bCs/>
-          <w:sz w:val="48"/>
-          <w:szCs w:val="48"/>
+          <w:sz w:val="26"/>
+          <w:szCs w:val="26"/>
+        </w:rPr>
+      </w:pPr>
+      <w:r>
+        <w:rPr>
+          <w:rFonts w:ascii="Arial" w:hAnsi="Arial" w:cs="Arial"/>
+          <w:b/>
+          <w:bCs/>
+          <w:sz w:val="26"/>
+          <w:szCs w:val="26"/>
         </w:rPr>
         <w:t>LARAVEL 8</w:t>
       </w:r>
@@ -29,8 +29,8 @@
         <w:jc w:val="center"/>
         <w:rPr>
           <w:rFonts w:ascii="Arial" w:hAnsi="Arial" w:cs="Arial"/>
-          <w:sz w:val="48"/>
-          <w:szCs w:val="48"/>
+          <w:sz w:val="26"/>
+          <w:szCs w:val="26"/>
         </w:rPr>
       </w:pPr>
     </w:p>
@@ -280,15 +280,7 @@
           <w:sz w:val="26"/>
           <w:szCs w:val="26"/>
         </w:rPr>
-        <w:t>-</w:t>
-      </w:r>
-      <w:r>
-        <w:rPr>
-          <w:rFonts w:ascii="Arial" w:hAnsi="Arial" w:cs="Arial"/>
-          <w:sz w:val="26"/>
-          <w:szCs w:val="26"/>
-        </w:rPr>
-        <w:t xml:space="preserve"> </w:t>
+        <w:t xml:space="preserve">- </w:t>
       </w:r>
       <w:r>
         <w:rPr>
@@ -349,17 +341,7 @@
           <w:sz w:val="26"/>
           <w:szCs w:val="26"/>
         </w:rPr>
-        <w:t>-</w:t>
-      </w:r>
-      <w:r>
-        <w:rPr>
-          <w:rFonts w:ascii="Arial" w:hAnsi="Arial" w:cs="Arial"/>
-          <w:b/>
-          <w:bCs/>
-          <w:sz w:val="26"/>
-          <w:szCs w:val="26"/>
-        </w:rPr>
-        <w:t xml:space="preserve"> </w:t>
+        <w:t xml:space="preserve">- </w:t>
       </w:r>
       <w:r>
         <w:rPr>
@@ -442,17 +424,7 @@
           <w:sz w:val="26"/>
           <w:szCs w:val="26"/>
         </w:rPr>
-        <w:t>-</w:t>
-      </w:r>
-      <w:r>
-        <w:rPr>
-          <w:rFonts w:ascii="Arial" w:hAnsi="Arial" w:cs="Arial"/>
-          <w:b/>
-          <w:bCs/>
-          <w:sz w:val="26"/>
-          <w:szCs w:val="26"/>
-        </w:rPr>
-        <w:t xml:space="preserve"> </w:t>
+        <w:t xml:space="preserve">- </w:t>
       </w:r>
       <w:r>
         <w:rPr>
@@ -483,6 +455,130 @@
           <w:sz w:val="26"/>
           <w:szCs w:val="26"/>
         </w:rPr>
+        <w:t>- php artisan make:request Course/</w:t>
+      </w:r>
+      <w:r>
+        <w:rPr>
+          <w:rFonts w:ascii="Arial" w:hAnsi="Arial" w:cs="Arial"/>
+          <w:b/>
+          <w:bCs/>
+          <w:sz w:val="26"/>
+          <w:szCs w:val="26"/>
+        </w:rPr>
+        <w:t>Update</w:t>
+      </w:r>
+      <w:r>
+        <w:rPr>
+          <w:rFonts w:ascii="Arial" w:hAnsi="Arial" w:cs="Arial"/>
+          <w:b/>
+          <w:bCs/>
+          <w:sz w:val="26"/>
+          <w:szCs w:val="26"/>
+        </w:rPr>
+        <w:t>Request</w:t>
+      </w:r>
+    </w:p>
+    <w:p>
+      <w:pPr>
+        <w:rPr>
+          <w:rFonts w:ascii="Arial" w:hAnsi="Arial" w:cs="Arial"/>
+          <w:b/>
+          <w:bCs/>
+          <w:sz w:val="26"/>
+          <w:szCs w:val="26"/>
+        </w:rPr>
+      </w:pPr>
+      <w:r>
+        <w:rPr>
+          <w:rFonts w:ascii="Arial" w:hAnsi="Arial" w:cs="Arial"/>
+          <w:b/>
+          <w:bCs/>
+          <w:sz w:val="26"/>
+          <w:szCs w:val="26"/>
+        </w:rPr>
+        <w:t>- php artisan make:request Course/</w:t>
+      </w:r>
+      <w:r>
+        <w:rPr>
+          <w:rFonts w:ascii="Arial" w:hAnsi="Arial" w:cs="Arial"/>
+          <w:b/>
+          <w:bCs/>
+          <w:sz w:val="26"/>
+          <w:szCs w:val="26"/>
+        </w:rPr>
+        <w:t>Delete</w:t>
+      </w:r>
+      <w:r>
+        <w:rPr>
+          <w:rFonts w:ascii="Arial" w:hAnsi="Arial" w:cs="Arial"/>
+          <w:b/>
+          <w:bCs/>
+          <w:sz w:val="26"/>
+          <w:szCs w:val="26"/>
+        </w:rPr>
+        <w:t>Request</w:t>
+      </w:r>
+    </w:p>
+    <w:p>
+      <w:pPr>
+        <w:rPr>
+          <w:rFonts w:ascii="Arial" w:hAnsi="Arial" w:cs="Arial"/>
+          <w:b/>
+          <w:bCs/>
+          <w:sz w:val="26"/>
+          <w:szCs w:val="26"/>
+        </w:rPr>
+      </w:pPr>
+    </w:p>
+    <w:p>
+      <w:pPr>
+        <w:rPr>
+          <w:rFonts w:ascii="Arial" w:hAnsi="Arial" w:cs="Arial"/>
+          <w:b/>
+          <w:bCs/>
+          <w:sz w:val="26"/>
+          <w:szCs w:val="26"/>
+        </w:rPr>
+      </w:pPr>
+      <w:r>
+        <w:rPr>
+          <w:rFonts w:ascii="Arial" w:hAnsi="Arial" w:cs="Arial"/>
+          <w:b/>
+          <w:bCs/>
+          <w:sz w:val="26"/>
+          <w:szCs w:val="26"/>
+        </w:rPr>
+        <w:t>Cài laravel debug bar</w:t>
+      </w:r>
+      <w:r>
+        <w:rPr>
+          <w:rFonts w:ascii="Arial" w:hAnsi="Arial" w:cs="Arial"/>
+          <w:b/>
+          <w:bCs/>
+          <w:sz w:val="26"/>
+          <w:szCs w:val="26"/>
+        </w:rPr>
+        <w:t xml:space="preserve"> của github</w:t>
+      </w:r>
+    </w:p>
+    <w:p>
+      <w:pPr>
+        <w:rPr>
+          <w:rFonts w:ascii="Arial" w:hAnsi="Arial" w:cs="Arial"/>
+          <w:b/>
+          <w:bCs/>
+          <w:sz w:val="26"/>
+          <w:szCs w:val="26"/>
+        </w:rPr>
+      </w:pPr>
+      <w:r>
+        <w:rPr>
+          <w:rFonts w:ascii="Arial" w:hAnsi="Arial" w:cs="Arial"/>
+          <w:b/>
+          <w:bCs/>
+          <w:sz w:val="26"/>
+          <w:szCs w:val="26"/>
+        </w:rPr>
         <w:t xml:space="preserve">- </w:t>
       </w:r>
       <w:r>
@@ -493,150 +589,6 @@
           <w:sz w:val="26"/>
           <w:szCs w:val="26"/>
         </w:rPr>
-        <w:t>php artisan make:request Course/</w:t>
-      </w:r>
-      <w:r>
-        <w:rPr>
-          <w:rFonts w:ascii="Arial" w:hAnsi="Arial" w:cs="Arial"/>
-          <w:b/>
-          <w:bCs/>
-          <w:sz w:val="26"/>
-          <w:szCs w:val="26"/>
-        </w:rPr>
-        <w:t>Update</w:t>
-      </w:r>
-      <w:r>
-        <w:rPr>
-          <w:rFonts w:ascii="Arial" w:hAnsi="Arial" w:cs="Arial"/>
-          <w:b/>
-          <w:bCs/>
-          <w:sz w:val="26"/>
-          <w:szCs w:val="26"/>
-        </w:rPr>
-        <w:t>Request</w:t>
-      </w:r>
-    </w:p>
-    <w:p>
-      <w:pPr>
-        <w:rPr>
-          <w:rFonts w:ascii="Arial" w:hAnsi="Arial" w:cs="Arial"/>
-          <w:b/>
-          <w:bCs/>
-          <w:sz w:val="26"/>
-          <w:szCs w:val="26"/>
-        </w:rPr>
-      </w:pPr>
-      <w:r>
-        <w:rPr>
-          <w:rFonts w:ascii="Arial" w:hAnsi="Arial" w:cs="Arial"/>
-          <w:b/>
-          <w:bCs/>
-          <w:sz w:val="26"/>
-          <w:szCs w:val="26"/>
-        </w:rPr>
-        <w:t xml:space="preserve">- </w:t>
-      </w:r>
-      <w:r>
-        <w:rPr>
-          <w:rFonts w:ascii="Arial" w:hAnsi="Arial" w:cs="Arial"/>
-          <w:b/>
-          <w:bCs/>
-          <w:sz w:val="26"/>
-          <w:szCs w:val="26"/>
-        </w:rPr>
-        <w:t>php artisan make:request Course/</w:t>
-      </w:r>
-      <w:r>
-        <w:rPr>
-          <w:rFonts w:ascii="Arial" w:hAnsi="Arial" w:cs="Arial"/>
-          <w:b/>
-          <w:bCs/>
-          <w:sz w:val="26"/>
-          <w:szCs w:val="26"/>
-        </w:rPr>
-        <w:t>Delete</w:t>
-      </w:r>
-      <w:r>
-        <w:rPr>
-          <w:rFonts w:ascii="Arial" w:hAnsi="Arial" w:cs="Arial"/>
-          <w:b/>
-          <w:bCs/>
-          <w:sz w:val="26"/>
-          <w:szCs w:val="26"/>
-        </w:rPr>
-        <w:t>Request</w:t>
-      </w:r>
-    </w:p>
-    <w:p>
-      <w:pPr>
-        <w:rPr>
-          <w:rFonts w:ascii="Arial" w:hAnsi="Arial" w:cs="Arial"/>
-          <w:b/>
-          <w:bCs/>
-          <w:sz w:val="26"/>
-          <w:szCs w:val="26"/>
-        </w:rPr>
-      </w:pPr>
-    </w:p>
-    <w:p>
-      <w:pPr>
-        <w:rPr>
-          <w:rFonts w:ascii="Arial" w:hAnsi="Arial" w:cs="Arial"/>
-          <w:b/>
-          <w:bCs/>
-          <w:sz w:val="26"/>
-          <w:szCs w:val="26"/>
-        </w:rPr>
-      </w:pPr>
-      <w:r>
-        <w:rPr>
-          <w:rFonts w:ascii="Arial" w:hAnsi="Arial" w:cs="Arial"/>
-          <w:b/>
-          <w:bCs/>
-          <w:sz w:val="26"/>
-          <w:szCs w:val="26"/>
-        </w:rPr>
-        <w:t>Cài laravel debug bar</w:t>
-      </w:r>
-      <w:r>
-        <w:rPr>
-          <w:rFonts w:ascii="Arial" w:hAnsi="Arial" w:cs="Arial"/>
-          <w:b/>
-          <w:bCs/>
-          <w:sz w:val="26"/>
-          <w:szCs w:val="26"/>
-        </w:rPr>
-        <w:t xml:space="preserve"> của github</w:t>
-      </w:r>
-    </w:p>
-    <w:p>
-      <w:pPr>
-        <w:rPr>
-          <w:rFonts w:ascii="Arial" w:hAnsi="Arial" w:cs="Arial"/>
-          <w:b/>
-          <w:bCs/>
-          <w:sz w:val="26"/>
-          <w:szCs w:val="26"/>
-        </w:rPr>
-      </w:pPr>
-      <w:r>
-        <w:rPr>
-          <w:rFonts w:ascii="Arial" w:hAnsi="Arial" w:cs="Arial"/>
-          <w:b/>
-          <w:bCs/>
-          <w:sz w:val="26"/>
-          <w:szCs w:val="26"/>
-        </w:rPr>
-        <w:t xml:space="preserve">- </w:t>
-      </w:r>
-      <w:r>
-        <w:rPr>
-          <w:rFonts w:ascii="Arial" w:hAnsi="Arial" w:cs="Arial"/>
-          <w:b/>
-          <w:bCs/>
-          <w:sz w:val="26"/>
-          <w:szCs w:val="26"/>
-        </w:rPr>
         <w:t xml:space="preserve">composer require barryvdh/laravel-debugbar </w:t>
       </w:r>
       <w:r>
@@ -678,28 +630,28 @@
           <w:sz w:val="26"/>
           <w:szCs w:val="26"/>
         </w:rPr>
+        <w:t>Datatable</w:t>
+      </w:r>
+    </w:p>
+    <w:p>
+      <w:pPr>
+        <w:rPr>
+          <w:rFonts w:ascii="Arial" w:hAnsi="Arial" w:cs="Arial"/>
+          <w:b/>
+          <w:bCs/>
+          <w:sz w:val="26"/>
+          <w:szCs w:val="26"/>
+        </w:rPr>
+      </w:pPr>
+      <w:r>
+        <w:rPr>
+          <w:rFonts w:ascii="Arial" w:hAnsi="Arial" w:cs="Arial"/>
+          <w:b/>
+          <w:bCs/>
+          <w:sz w:val="26"/>
+          <w:szCs w:val="26"/>
+        </w:rPr>
         <w:lastRenderedPageBreak/>
-        <w:t>Datatable</w:t>
-      </w:r>
-    </w:p>
-    <w:p>
-      <w:pPr>
-        <w:rPr>
-          <w:rFonts w:ascii="Arial" w:hAnsi="Arial" w:cs="Arial"/>
-          <w:b/>
-          <w:bCs/>
-          <w:sz w:val="26"/>
-          <w:szCs w:val="26"/>
-        </w:rPr>
-      </w:pPr>
-      <w:r>
-        <w:rPr>
-          <w:rFonts w:ascii="Arial" w:hAnsi="Arial" w:cs="Arial"/>
-          <w:b/>
-          <w:bCs/>
-          <w:sz w:val="26"/>
-          <w:szCs w:val="26"/>
-        </w:rPr>
         <w:t>Chọn để tải:</w:t>
       </w:r>
     </w:p>
@@ -712,8 +664,8 @@
           <w:rFonts w:ascii="Segoe UI" w:eastAsia="Times New Roman" w:hAnsi="Segoe UI" w:cs="Segoe UI"/>
           <w:color w:val="DAE0E7"/>
           <w:kern w:val="0"/>
-          <w:sz w:val="34"/>
-          <w:szCs w:val="34"/>
+          <w:sz w:val="26"/>
+          <w:szCs w:val="26"/>
           <w14:ligatures w14:val="none"/>
         </w:rPr>
       </w:pPr>
@@ -722,8 +674,8 @@
           <w:rFonts w:ascii="Segoe UI" w:eastAsia="Times New Roman" w:hAnsi="Segoe UI" w:cs="Segoe UI"/>
           <w:color w:val="DAE0E7"/>
           <w:kern w:val="0"/>
-          <w:sz w:val="34"/>
-          <w:szCs w:val="34"/>
+          <w:sz w:val="26"/>
+          <w:szCs w:val="26"/>
           <w14:ligatures w14:val="none"/>
         </w:rPr>
         <w:t>Step 1</w:t>
@@ -759,8 +711,8 @@
           <w:rFonts w:ascii="Segoe UI" w:eastAsia="Times New Roman" w:hAnsi="Segoe UI" w:cs="Segoe UI"/>
           <w:color w:val="DAE0E7"/>
           <w:kern w:val="0"/>
-          <w:sz w:val="34"/>
-          <w:szCs w:val="34"/>
+          <w:sz w:val="26"/>
+          <w:szCs w:val="26"/>
           <w14:ligatures w14:val="none"/>
         </w:rPr>
       </w:pPr>
@@ -769,8 +721,8 @@
           <w:rFonts w:ascii="Segoe UI" w:eastAsia="Times New Roman" w:hAnsi="Segoe UI" w:cs="Segoe UI"/>
           <w:color w:val="DAE0E7"/>
           <w:kern w:val="0"/>
-          <w:sz w:val="34"/>
-          <w:szCs w:val="34"/>
+          <w:sz w:val="26"/>
+          <w:szCs w:val="26"/>
           <w14:ligatures w14:val="none"/>
         </w:rPr>
         <w:t xml:space="preserve">Step </w:t>
@@ -780,8 +732,8 @@
           <w:rFonts w:ascii="Segoe UI" w:eastAsia="Times New Roman" w:hAnsi="Segoe UI" w:cs="Segoe UI"/>
           <w:color w:val="DAE0E7"/>
           <w:kern w:val="0"/>
-          <w:sz w:val="34"/>
-          <w:szCs w:val="34"/>
+          <w:sz w:val="26"/>
+          <w:szCs w:val="26"/>
           <w14:ligatures w14:val="none"/>
         </w:rPr>
         <w:t>2</w:t>
@@ -796,14 +748,16 @@
           <w:rFonts w:ascii="Segoe UI" w:eastAsia="Times New Roman" w:hAnsi="Segoe UI" w:cs="Segoe UI"/>
           <w:color w:val="DAE0E7"/>
           <w:kern w:val="0"/>
-          <w:sz w:val="34"/>
-          <w:szCs w:val="34"/>
+          <w:sz w:val="26"/>
+          <w:szCs w:val="26"/>
           <w14:ligatures w14:val="none"/>
         </w:rPr>
       </w:pPr>
       <w:r>
         <w:rPr>
           <w:noProof/>
+          <w:sz w:val="26"/>
+          <w:szCs w:val="26"/>
         </w:rPr>
         <w:lastRenderedPageBreak/>
         <w:drawing>
@@ -852,8 +806,8 @@
           <w:rFonts w:ascii="Segoe UI" w:eastAsia="Times New Roman" w:hAnsi="Segoe UI" w:cs="Segoe UI"/>
           <w:color w:val="DAE0E7"/>
           <w:kern w:val="0"/>
-          <w:sz w:val="34"/>
-          <w:szCs w:val="34"/>
+          <w:sz w:val="26"/>
+          <w:szCs w:val="26"/>
           <w14:ligatures w14:val="none"/>
         </w:rPr>
       </w:pPr>
@@ -862,22 +816,11 @@
           <w:rFonts w:ascii="Segoe UI" w:eastAsia="Times New Roman" w:hAnsi="Segoe UI" w:cs="Segoe UI"/>
           <w:color w:val="DAE0E7"/>
           <w:kern w:val="0"/>
-          <w:sz w:val="34"/>
-          <w:szCs w:val="34"/>
+          <w:sz w:val="26"/>
+          <w:szCs w:val="26"/>
           <w14:ligatures w14:val="none"/>
         </w:rPr>
-        <w:t xml:space="preserve">Step </w:t>
-      </w:r>
-      <w:r>
-        <w:rPr>
-          <w:rFonts w:ascii="Segoe UI" w:eastAsia="Times New Roman" w:hAnsi="Segoe UI" w:cs="Segoe UI"/>
-          <w:color w:val="DAE0E7"/>
-          <w:kern w:val="0"/>
-          <w:sz w:val="34"/>
-          <w:szCs w:val="34"/>
-          <w14:ligatures w14:val="none"/>
-        </w:rPr>
-        <w:t>3</w:t>
+        <w:t>Step 3</w:t>
       </w:r>
     </w:p>
     <w:p>
@@ -928,8 +871,8 @@
         <w:rPr>
           <w:rFonts w:ascii="Consolas" w:hAnsi="Consolas"/>
           <w:color w:val="BFC7D5"/>
-          <w:sz w:val="19"/>
-          <w:szCs w:val="19"/>
+          <w:sz w:val="26"/>
+          <w:szCs w:val="26"/>
           <w:bdr w:val="single" w:sz="2" w:space="0" w:color="E7E8F2" w:frame="1"/>
           <w:shd w:val="clear" w:color="auto" w:fill="252A37"/>
         </w:rPr>
@@ -938,8 +881,8 @@
         <w:rPr>
           <w:rFonts w:ascii="Consolas" w:hAnsi="Consolas"/>
           <w:color w:val="BFC7D5"/>
-          <w:sz w:val="19"/>
-          <w:szCs w:val="19"/>
+          <w:sz w:val="26"/>
+          <w:szCs w:val="26"/>
           <w:bdr w:val="single" w:sz="2" w:space="0" w:color="E7E8F2" w:frame="1"/>
           <w:shd w:val="clear" w:color="auto" w:fill="252A37"/>
         </w:rPr>
@@ -997,17 +940,7 @@
           <w:sz w:val="26"/>
           <w:szCs w:val="26"/>
         </w:rPr>
-        <w:t>-</w:t>
-      </w:r>
-      <w:r>
-        <w:rPr>
-          <w:rFonts w:ascii="Arial" w:hAnsi="Arial" w:cs="Arial"/>
-          <w:b/>
-          <w:bCs/>
-          <w:sz w:val="26"/>
-          <w:szCs w:val="26"/>
-        </w:rPr>
-        <w:t xml:space="preserve"> </w:t>
+        <w:t xml:space="preserve">- </w:t>
       </w:r>
       <w:r>
         <w:rPr>
@@ -1122,17 +1055,7 @@
           <w:sz w:val="26"/>
           <w:szCs w:val="26"/>
         </w:rPr>
-        <w:t>-</w:t>
-      </w:r>
-      <w:r>
-        <w:rPr>
-          <w:rFonts w:ascii="Arial" w:hAnsi="Arial" w:cs="Arial"/>
-          <w:b/>
-          <w:bCs/>
-          <w:sz w:val="26"/>
-          <w:szCs w:val="26"/>
-        </w:rPr>
-        <w:t xml:space="preserve"> </w:t>
+        <w:t xml:space="preserve">- </w:t>
       </w:r>
       <w:r>
         <w:rPr>
@@ -1247,27 +1170,7 @@
           <w:sz w:val="26"/>
           <w:szCs w:val="26"/>
         </w:rPr>
-        <w:t>-</w:t>
-      </w:r>
-      <w:r>
-        <w:rPr>
-          <w:rFonts w:ascii="Arial" w:hAnsi="Arial" w:cs="Arial"/>
-          <w:b/>
-          <w:bCs/>
-          <w:sz w:val="26"/>
-          <w:szCs w:val="26"/>
-        </w:rPr>
-        <w:t xml:space="preserve"> </w:t>
-      </w:r>
-      <w:r>
-        <w:rPr>
-          <w:rFonts w:ascii="Arial" w:hAnsi="Arial" w:cs="Arial"/>
-          <w:b/>
-          <w:bCs/>
-          <w:sz w:val="26"/>
-          <w:szCs w:val="26"/>
-        </w:rPr>
-        <w:t xml:space="preserve">php artisan migrate </w:t>
+        <w:t xml:space="preserve">- php artisan migrate </w:t>
       </w:r>
       <w:r>
         <w:rPr>
@@ -1340,17 +1243,7 @@
           <w:sz w:val="26"/>
           <w:szCs w:val="26"/>
         </w:rPr>
-        <w:t>-</w:t>
-      </w:r>
-      <w:r>
-        <w:rPr>
-          <w:rFonts w:ascii="Arial" w:hAnsi="Arial" w:cs="Arial"/>
-          <w:b/>
-          <w:bCs/>
-          <w:sz w:val="26"/>
-          <w:szCs w:val="26"/>
-        </w:rPr>
-        <w:t xml:space="preserve"> </w:t>
+        <w:t xml:space="preserve">- </w:t>
       </w:r>
       <w:r>
         <w:rPr>
@@ -1444,8 +1337,8 @@
         <w:shd w:val="clear" w:color="auto" w:fill="0F111A"/>
         <w:rPr>
           <w:color w:val="C3CEE3"/>
-          <w:sz w:val="28"/>
-          <w:szCs w:val="28"/>
+          <w:sz w:val="26"/>
+          <w:szCs w:val="26"/>
         </w:rPr>
       </w:pPr>
       <w:r>
@@ -1453,88 +1346,88 @@
           <w:i/>
           <w:iCs/>
           <w:color w:val="C792EA"/>
-          <w:sz w:val="28"/>
-          <w:szCs w:val="28"/>
+          <w:sz w:val="26"/>
+          <w:szCs w:val="26"/>
         </w:rPr>
         <w:t xml:space="preserve">if </w:t>
       </w:r>
       <w:r>
         <w:rPr>
           <w:color w:val="89DDFF"/>
-          <w:sz w:val="28"/>
-          <w:szCs w:val="28"/>
+          <w:sz w:val="26"/>
+          <w:szCs w:val="26"/>
         </w:rPr>
         <w:t>(!</w:t>
       </w:r>
       <w:r>
         <w:rPr>
           <w:color w:val="FFCB6B"/>
-          <w:sz w:val="28"/>
-          <w:szCs w:val="28"/>
+          <w:sz w:val="26"/>
+          <w:szCs w:val="26"/>
         </w:rPr>
         <w:t>Schema</w:t>
       </w:r>
       <w:r>
         <w:rPr>
           <w:color w:val="89DDFF"/>
-          <w:sz w:val="28"/>
-          <w:szCs w:val="28"/>
+          <w:sz w:val="26"/>
+          <w:szCs w:val="26"/>
         </w:rPr>
         <w:t>::hasColumn(</w:t>
       </w:r>
       <w:r>
         <w:rPr>
           <w:color w:val="C3E88D"/>
-          <w:sz w:val="28"/>
-          <w:szCs w:val="28"/>
+          <w:sz w:val="26"/>
+          <w:szCs w:val="26"/>
         </w:rPr>
         <w:t>''</w:t>
       </w:r>
       <w:r>
         <w:rPr>
           <w:color w:val="89DDFF"/>
-          <w:sz w:val="28"/>
-          <w:szCs w:val="28"/>
+          <w:sz w:val="26"/>
+          <w:szCs w:val="26"/>
         </w:rPr>
         <w:t xml:space="preserve">, </w:t>
       </w:r>
       <w:r>
         <w:rPr>
           <w:color w:val="C3E88D"/>
-          <w:sz w:val="28"/>
-          <w:szCs w:val="28"/>
+          <w:sz w:val="26"/>
+          <w:szCs w:val="26"/>
         </w:rPr>
         <w:t>''</w:t>
       </w:r>
       <w:r>
         <w:rPr>
           <w:color w:val="89DDFF"/>
-          <w:sz w:val="28"/>
-          <w:szCs w:val="28"/>
+          <w:sz w:val="26"/>
+          <w:szCs w:val="26"/>
         </w:rPr>
         <w:t>)</w:t>
       </w:r>
       <w:r>
         <w:rPr>
           <w:color w:val="89DDFF"/>
-          <w:sz w:val="28"/>
-          <w:szCs w:val="28"/>
+          <w:sz w:val="26"/>
+          <w:szCs w:val="26"/>
         </w:rPr>
         <w:t>)</w:t>
       </w:r>
       <w:r>
         <w:rPr>
           <w:color w:val="89DDFF"/>
-          <w:sz w:val="28"/>
-          <w:szCs w:val="28"/>
+          <w:sz w:val="26"/>
+          <w:szCs w:val="26"/>
         </w:rPr>
         <w:t xml:space="preserve"> {</w:t>
       </w:r>
       <w:r>
         <w:rPr>
           <w:color w:val="89DDFF"/>
-          <w:sz w:val="28"/>
-          <w:szCs w:val="28"/>
+          <w:sz w:val="26"/>
+          <w:szCs w:val="26"/>
         </w:rPr>
         <w:br/>
         <w:t xml:space="preserve">    </w:t>
@@ -1542,32 +1435,32 @@
       <w:r>
         <w:rPr>
           <w:color w:val="FFCB6B"/>
-          <w:sz w:val="28"/>
-          <w:szCs w:val="28"/>
+          <w:sz w:val="26"/>
+          <w:szCs w:val="26"/>
         </w:rPr>
         <w:t>Schema</w:t>
       </w:r>
       <w:r>
         <w:rPr>
           <w:color w:val="89DDFF"/>
-          <w:sz w:val="28"/>
-          <w:szCs w:val="28"/>
+          <w:sz w:val="26"/>
+          <w:szCs w:val="26"/>
         </w:rPr>
         <w:t>::table(</w:t>
       </w:r>
       <w:r>
         <w:rPr>
           <w:color w:val="C3E88D"/>
-          <w:sz w:val="28"/>
-          <w:szCs w:val="28"/>
+          <w:sz w:val="26"/>
+          <w:szCs w:val="26"/>
         </w:rPr>
         <w:t>''</w:t>
       </w:r>
       <w:r>
         <w:rPr>
           <w:color w:val="89DDFF"/>
-          <w:sz w:val="28"/>
-          <w:szCs w:val="28"/>
+          <w:sz w:val="26"/>
+          <w:szCs w:val="26"/>
         </w:rPr>
         <w:t xml:space="preserve">, </w:t>
       </w:r>
@@ -1576,48 +1469,48 @@
           <w:i/>
           <w:iCs/>
           <w:color w:val="C792EA"/>
-          <w:sz w:val="28"/>
-          <w:szCs w:val="28"/>
+          <w:sz w:val="26"/>
+          <w:szCs w:val="26"/>
         </w:rPr>
         <w:t xml:space="preserve">function </w:t>
       </w:r>
       <w:r>
         <w:rPr>
           <w:color w:val="89DDFF"/>
-          <w:sz w:val="28"/>
-          <w:szCs w:val="28"/>
+          <w:sz w:val="26"/>
+          <w:szCs w:val="26"/>
         </w:rPr>
         <w:t>(</w:t>
       </w:r>
       <w:r>
         <w:rPr>
           <w:color w:val="C3D3DE"/>
-          <w:sz w:val="28"/>
-          <w:szCs w:val="28"/>
+          <w:sz w:val="26"/>
+          <w:szCs w:val="26"/>
         </w:rPr>
         <w:t xml:space="preserve">Blueprint </w:t>
       </w:r>
       <w:r>
         <w:rPr>
           <w:color w:val="F78C6C"/>
-          <w:sz w:val="28"/>
-          <w:szCs w:val="28"/>
+          <w:sz w:val="26"/>
+          <w:szCs w:val="26"/>
         </w:rPr>
         <w:t>$table</w:t>
       </w:r>
       <w:r>
         <w:rPr>
           <w:color w:val="89DDFF"/>
-          <w:sz w:val="28"/>
-          <w:szCs w:val="28"/>
+          <w:sz w:val="26"/>
+          <w:szCs w:val="26"/>
         </w:rPr>
         <w:t>) {</w:t>
       </w:r>
       <w:r>
         <w:rPr>
           <w:color w:val="89DDFF"/>
-          <w:sz w:val="28"/>
-          <w:szCs w:val="28"/>
+          <w:sz w:val="26"/>
+          <w:szCs w:val="26"/>
         </w:rPr>
         <w:br/>
         <w:t xml:space="preserve">       </w:t>
@@ -1625,40 +1518,40 @@
       <w:r>
         <w:rPr>
           <w:color w:val="F78C6C"/>
-          <w:sz w:val="28"/>
-          <w:szCs w:val="28"/>
+          <w:sz w:val="26"/>
+          <w:szCs w:val="26"/>
         </w:rPr>
         <w:t>$table</w:t>
       </w:r>
       <w:r>
         <w:rPr>
           <w:color w:val="89DDFF"/>
-          <w:sz w:val="28"/>
-          <w:szCs w:val="28"/>
+          <w:sz w:val="26"/>
+          <w:szCs w:val="26"/>
         </w:rPr>
         <w:t>-&gt;(</w:t>
       </w:r>
       <w:r>
         <w:rPr>
           <w:color w:val="C3E88D"/>
-          <w:sz w:val="28"/>
-          <w:szCs w:val="28"/>
+          <w:sz w:val="26"/>
+          <w:szCs w:val="26"/>
         </w:rPr>
         <w:t>''</w:t>
       </w:r>
       <w:r>
         <w:rPr>
           <w:color w:val="89DDFF"/>
-          <w:sz w:val="28"/>
-          <w:szCs w:val="28"/>
+          <w:sz w:val="26"/>
+          <w:szCs w:val="26"/>
         </w:rPr>
         <w:t>);</w:t>
       </w:r>
       <w:r>
         <w:rPr>
           <w:color w:val="89DDFF"/>
-          <w:sz w:val="28"/>
-          <w:szCs w:val="28"/>
+          <w:sz w:val="26"/>
+          <w:szCs w:val="26"/>
         </w:rPr>
         <w:br/>
         <w:t xml:space="preserve">    });</w:t>
@@ -1666,8 +1559,8 @@
       <w:r>
         <w:rPr>
           <w:color w:val="89DDFF"/>
-          <w:sz w:val="28"/>
-          <w:szCs w:val="28"/>
+          <w:sz w:val="26"/>
+          <w:szCs w:val="26"/>
         </w:rPr>
         <w:br/>
         <w:t>}</w:t>
@@ -1675,16 +1568,16 @@
       <w:r>
         <w:rPr>
           <w:color w:val="89DDFF"/>
-          <w:sz w:val="28"/>
-          <w:szCs w:val="28"/>
+          <w:sz w:val="26"/>
+          <w:szCs w:val="26"/>
         </w:rPr>
         <w:br/>
       </w:r>
       <w:r>
         <w:rPr>
           <w:color w:val="89DDFF"/>
-          <w:sz w:val="28"/>
-          <w:szCs w:val="28"/>
+          <w:sz w:val="26"/>
+          <w:szCs w:val="26"/>
         </w:rPr>
         <w:br/>
       </w:r>
@@ -1693,88 +1586,88 @@
           <w:i/>
           <w:iCs/>
           <w:color w:val="C792EA"/>
-          <w:sz w:val="28"/>
-          <w:szCs w:val="28"/>
+          <w:sz w:val="26"/>
+          <w:szCs w:val="26"/>
         </w:rPr>
         <w:t xml:space="preserve">if </w:t>
       </w:r>
       <w:r>
         <w:rPr>
           <w:color w:val="89DDFF"/>
-          <w:sz w:val="28"/>
-          <w:szCs w:val="28"/>
+          <w:sz w:val="26"/>
+          <w:szCs w:val="26"/>
         </w:rPr>
         <w:t>(</w:t>
       </w:r>
       <w:r>
         <w:rPr>
           <w:color w:val="FFCB6B"/>
-          <w:sz w:val="28"/>
-          <w:szCs w:val="28"/>
+          <w:sz w:val="26"/>
+          <w:szCs w:val="26"/>
         </w:rPr>
         <w:t>Schema</w:t>
       </w:r>
       <w:r>
         <w:rPr>
           <w:color w:val="89DDFF"/>
-          <w:sz w:val="28"/>
-          <w:szCs w:val="28"/>
+          <w:sz w:val="26"/>
+          <w:szCs w:val="26"/>
         </w:rPr>
         <w:t>::hasColumn(</w:t>
       </w:r>
       <w:r>
         <w:rPr>
           <w:color w:val="C3E88D"/>
-          <w:sz w:val="28"/>
-          <w:szCs w:val="28"/>
+          <w:sz w:val="26"/>
+          <w:szCs w:val="26"/>
         </w:rPr>
         <w:t>''</w:t>
       </w:r>
       <w:r>
         <w:rPr>
           <w:color w:val="89DDFF"/>
-          <w:sz w:val="28"/>
-          <w:szCs w:val="28"/>
+          <w:sz w:val="26"/>
+          <w:szCs w:val="26"/>
         </w:rPr>
         <w:t xml:space="preserve">, </w:t>
       </w:r>
       <w:r>
         <w:rPr>
           <w:color w:val="C3E88D"/>
-          <w:sz w:val="28"/>
-          <w:szCs w:val="28"/>
+          <w:sz w:val="26"/>
+          <w:szCs w:val="26"/>
         </w:rPr>
         <w:t>''</w:t>
       </w:r>
       <w:r>
         <w:rPr>
           <w:color w:val="89DDFF"/>
-          <w:sz w:val="28"/>
-          <w:szCs w:val="28"/>
+          <w:sz w:val="26"/>
+          <w:szCs w:val="26"/>
         </w:rPr>
         <w:t>)</w:t>
       </w:r>
       <w:r>
         <w:rPr>
           <w:color w:val="89DDFF"/>
-          <w:sz w:val="28"/>
-          <w:szCs w:val="28"/>
+          <w:sz w:val="26"/>
+          <w:szCs w:val="26"/>
         </w:rPr>
         <w:t>)</w:t>
       </w:r>
       <w:r>
         <w:rPr>
           <w:color w:val="89DDFF"/>
-          <w:sz w:val="28"/>
-          <w:szCs w:val="28"/>
+          <w:sz w:val="26"/>
+          <w:szCs w:val="26"/>
         </w:rPr>
         <w:t xml:space="preserve"> {</w:t>
       </w:r>
       <w:r>
         <w:rPr>
           <w:color w:val="89DDFF"/>
-          <w:sz w:val="28"/>
-          <w:szCs w:val="28"/>
+          <w:sz w:val="26"/>
+          <w:szCs w:val="26"/>
         </w:rPr>
         <w:br/>
         <w:t xml:space="preserve">    </w:t>
@@ -1782,32 +1675,32 @@
       <w:r>
         <w:rPr>
           <w:color w:val="FFCB6B"/>
-          <w:sz w:val="28"/>
-          <w:szCs w:val="28"/>
+          <w:sz w:val="26"/>
+          <w:szCs w:val="26"/>
         </w:rPr>
         <w:t>Schema</w:t>
       </w:r>
       <w:r>
         <w:rPr>
           <w:color w:val="89DDFF"/>
-          <w:sz w:val="28"/>
-          <w:szCs w:val="28"/>
+          <w:sz w:val="26"/>
+          <w:szCs w:val="26"/>
         </w:rPr>
         <w:t>::table(</w:t>
       </w:r>
       <w:r>
         <w:rPr>
           <w:color w:val="C3E88D"/>
-          <w:sz w:val="28"/>
-          <w:szCs w:val="28"/>
+          <w:sz w:val="26"/>
+          <w:szCs w:val="26"/>
         </w:rPr>
         <w:t>''</w:t>
       </w:r>
       <w:r>
         <w:rPr>
           <w:color w:val="89DDFF"/>
-          <w:sz w:val="28"/>
-          <w:szCs w:val="28"/>
+          <w:sz w:val="26"/>
+          <w:szCs w:val="26"/>
         </w:rPr>
         <w:t xml:space="preserve">, </w:t>
       </w:r>
@@ -1816,48 +1709,48 @@
           <w:i/>
           <w:iCs/>
           <w:color w:val="C792EA"/>
-          <w:sz w:val="28"/>
-          <w:szCs w:val="28"/>
+          <w:sz w:val="26"/>
+          <w:szCs w:val="26"/>
         </w:rPr>
         <w:t xml:space="preserve">function </w:t>
       </w:r>
       <w:r>
         <w:rPr>
           <w:color w:val="89DDFF"/>
-          <w:sz w:val="28"/>
-          <w:szCs w:val="28"/>
+          <w:sz w:val="26"/>
+          <w:szCs w:val="26"/>
         </w:rPr>
         <w:t>(</w:t>
       </w:r>
       <w:r>
         <w:rPr>
           <w:color w:val="C3D3DE"/>
-          <w:sz w:val="28"/>
-          <w:szCs w:val="28"/>
+          <w:sz w:val="26"/>
+          <w:szCs w:val="26"/>
         </w:rPr>
         <w:t xml:space="preserve">Blueprint </w:t>
       </w:r>
       <w:r>
         <w:rPr>
           <w:color w:val="F78C6C"/>
-          <w:sz w:val="28"/>
-          <w:szCs w:val="28"/>
+          <w:sz w:val="26"/>
+          <w:szCs w:val="26"/>
         </w:rPr>
         <w:t>$table</w:t>
       </w:r>
       <w:r>
         <w:rPr>
           <w:color w:val="89DDFF"/>
-          <w:sz w:val="28"/>
-          <w:szCs w:val="28"/>
+          <w:sz w:val="26"/>
+          <w:szCs w:val="26"/>
         </w:rPr>
         <w:t>) {</w:t>
       </w:r>
       <w:r>
         <w:rPr>
           <w:color w:val="89DDFF"/>
-          <w:sz w:val="28"/>
-          <w:szCs w:val="28"/>
+          <w:sz w:val="26"/>
+          <w:szCs w:val="26"/>
         </w:rPr>
         <w:br/>
         <w:t xml:space="preserve">       </w:t>
@@ -1865,56 +1758,56 @@
       <w:r>
         <w:rPr>
           <w:color w:val="F78C6C"/>
-          <w:sz w:val="28"/>
-          <w:szCs w:val="28"/>
+          <w:sz w:val="26"/>
+          <w:szCs w:val="26"/>
         </w:rPr>
         <w:t>$table</w:t>
       </w:r>
       <w:r>
         <w:rPr>
           <w:color w:val="89DDFF"/>
-          <w:sz w:val="28"/>
-          <w:szCs w:val="28"/>
+          <w:sz w:val="26"/>
+          <w:szCs w:val="26"/>
         </w:rPr>
         <w:t>-&gt;</w:t>
       </w:r>
       <w:r>
         <w:rPr>
           <w:color w:val="82AAFF"/>
-          <w:sz w:val="28"/>
-          <w:szCs w:val="28"/>
+          <w:sz w:val="26"/>
+          <w:szCs w:val="26"/>
         </w:rPr>
         <w:t>dropColumn</w:t>
       </w:r>
       <w:r>
         <w:rPr>
           <w:color w:val="89DDFF"/>
-          <w:sz w:val="28"/>
-          <w:szCs w:val="28"/>
+          <w:sz w:val="26"/>
+          <w:szCs w:val="26"/>
         </w:rPr>
         <w:t>(</w:t>
       </w:r>
       <w:r>
         <w:rPr>
           <w:color w:val="C3E88D"/>
-          <w:sz w:val="28"/>
-          <w:szCs w:val="28"/>
+          <w:sz w:val="26"/>
+          <w:szCs w:val="26"/>
         </w:rPr>
         <w:t>''</w:t>
       </w:r>
       <w:r>
         <w:rPr>
           <w:color w:val="89DDFF"/>
-          <w:sz w:val="28"/>
-          <w:szCs w:val="28"/>
+          <w:sz w:val="26"/>
+          <w:szCs w:val="26"/>
         </w:rPr>
         <w:t>);</w:t>
       </w:r>
       <w:r>
         <w:rPr>
           <w:color w:val="89DDFF"/>
-          <w:sz w:val="28"/>
-          <w:szCs w:val="28"/>
+          <w:sz w:val="26"/>
+          <w:szCs w:val="26"/>
         </w:rPr>
         <w:br/>
         <w:t xml:space="preserve">    });</w:t>
@@ -1922,8 +1815,8 @@
       <w:r>
         <w:rPr>
           <w:color w:val="89DDFF"/>
-          <w:sz w:val="28"/>
-          <w:szCs w:val="28"/>
+          <w:sz w:val="26"/>
+          <w:szCs w:val="26"/>
         </w:rPr>
         <w:br/>
         <w:t>}</w:t>
@@ -1958,17 +1851,7 @@
           <w:sz w:val="26"/>
           <w:szCs w:val="26"/>
         </w:rPr>
-        <w:t>-</w:t>
-      </w:r>
-      <w:r>
-        <w:rPr>
-          <w:rFonts w:ascii="Arial" w:hAnsi="Arial" w:cs="Arial"/>
-          <w:b/>
-          <w:bCs/>
-          <w:sz w:val="26"/>
-          <w:szCs w:val="26"/>
-        </w:rPr>
-        <w:t xml:space="preserve"> php artisan migrate</w:t>
+        <w:t>- php artisan migrate</w:t>
       </w:r>
     </w:p>
     <w:p>
@@ -2021,17 +1904,7 @@
           <w:sz w:val="26"/>
           <w:szCs w:val="26"/>
         </w:rPr>
-        <w:t>-</w:t>
-      </w:r>
-      <w:r>
-        <w:rPr>
-          <w:rFonts w:ascii="Arial" w:hAnsi="Arial" w:cs="Arial"/>
-          <w:b/>
-          <w:bCs/>
-          <w:sz w:val="26"/>
-          <w:szCs w:val="26"/>
-        </w:rPr>
-        <w:t xml:space="preserve"> </w:t>
+        <w:t xml:space="preserve">- </w:t>
       </w:r>
       <w:r>
         <w:rPr>
@@ -2094,27 +1967,7 @@
           <w:sz w:val="26"/>
           <w:szCs w:val="26"/>
         </w:rPr>
-        <w:t>-</w:t>
-      </w:r>
-      <w:r>
-        <w:rPr>
-          <w:rFonts w:ascii="Arial" w:hAnsi="Arial" w:cs="Arial"/>
-          <w:b/>
-          <w:bCs/>
-          <w:sz w:val="26"/>
-          <w:szCs w:val="26"/>
-        </w:rPr>
-        <w:t xml:space="preserve"> </w:t>
-      </w:r>
-      <w:r>
-        <w:rPr>
-          <w:rFonts w:ascii="Arial" w:hAnsi="Arial" w:cs="Arial"/>
-          <w:b/>
-          <w:bCs/>
-          <w:sz w:val="26"/>
-          <w:szCs w:val="26"/>
-        </w:rPr>
-        <w:t>php artisan make:model User -s</w:t>
+        <w:t>- php artisan make:model User -s</w:t>
       </w:r>
     </w:p>
     <w:p>
@@ -2167,17 +2020,7 @@
           <w:sz w:val="26"/>
           <w:szCs w:val="26"/>
         </w:rPr>
-        <w:t>-</w:t>
-      </w:r>
-      <w:r>
-        <w:rPr>
-          <w:rFonts w:ascii="Arial" w:hAnsi="Arial" w:cs="Arial"/>
-          <w:b/>
-          <w:bCs/>
-          <w:sz w:val="26"/>
-          <w:szCs w:val="26"/>
-        </w:rPr>
-        <w:t xml:space="preserve"> </w:t>
+        <w:t xml:space="preserve">- </w:t>
       </w:r>
       <w:r>
         <w:rPr>
@@ -2260,27 +2103,7 @@
           <w:sz w:val="26"/>
           <w:szCs w:val="26"/>
         </w:rPr>
-        <w:t>-</w:t>
-      </w:r>
-      <w:r>
-        <w:rPr>
-          <w:rFonts w:ascii="Arial" w:hAnsi="Arial" w:cs="Arial"/>
-          <w:b/>
-          <w:bCs/>
-          <w:sz w:val="26"/>
-          <w:szCs w:val="26"/>
-        </w:rPr>
-        <w:t xml:space="preserve"> </w:t>
-      </w:r>
-      <w:r>
-        <w:rPr>
-          <w:rFonts w:ascii="Arial" w:hAnsi="Arial" w:cs="Arial"/>
-          <w:b/>
-          <w:bCs/>
-          <w:sz w:val="26"/>
-          <w:szCs w:val="26"/>
-        </w:rPr>
-        <w:t xml:space="preserve">php artisan migrate:refresh </w:t>
+        <w:t xml:space="preserve">- php artisan migrate:refresh </w:t>
       </w:r>
       <w:r>
         <w:rPr>
@@ -2353,27 +2176,7 @@
           <w:sz w:val="26"/>
           <w:szCs w:val="26"/>
         </w:rPr>
-        <w:t>-</w:t>
-      </w:r>
-      <w:r>
-        <w:rPr>
-          <w:rFonts w:ascii="Arial" w:hAnsi="Arial" w:cs="Arial"/>
-          <w:b/>
-          <w:bCs/>
-          <w:sz w:val="26"/>
-          <w:szCs w:val="26"/>
-        </w:rPr>
-        <w:t xml:space="preserve"> </w:t>
-      </w:r>
-      <w:r>
-        <w:rPr>
-          <w:rFonts w:ascii="Arial" w:hAnsi="Arial" w:cs="Arial"/>
-          <w:b/>
-          <w:bCs/>
-          <w:sz w:val="26"/>
-          <w:szCs w:val="26"/>
-        </w:rPr>
-        <w:t xml:space="preserve">php artisan migrate:fresh </w:t>
+        <w:t xml:space="preserve">- php artisan migrate:fresh </w:t>
       </w:r>
       <w:r>
         <w:rPr>
@@ -2468,17 +2271,7 @@
           <w:sz w:val="26"/>
           <w:szCs w:val="26"/>
         </w:rPr>
-        <w:t>-</w:t>
-      </w:r>
-      <w:r>
-        <w:rPr>
-          <w:rFonts w:ascii="Arial" w:hAnsi="Arial" w:cs="Arial"/>
-          <w:b/>
-          <w:bCs/>
-          <w:sz w:val="26"/>
-          <w:szCs w:val="26"/>
-        </w:rPr>
-        <w:t xml:space="preserve"> </w:t>
+        <w:t xml:space="preserve">- </w:t>
       </w:r>
       <w:r>
         <w:rPr>
@@ -2530,58 +2323,28 @@
           <w:sz w:val="26"/>
           <w:szCs w:val="26"/>
         </w:rPr>
-        <w:t xml:space="preserve"> (</w:t>
-      </w:r>
-      <w:r>
-        <w:rPr>
-          <w:rFonts w:ascii="Arial" w:hAnsi="Arial" w:cs="Arial"/>
-          <w:b/>
-          <w:bCs/>
-          <w:sz w:val="26"/>
-          <w:szCs w:val="26"/>
-        </w:rPr>
-        <w:t>Auth</w:t>
-      </w:r>
-      <w:r>
-        <w:rPr>
-          <w:rFonts w:ascii="Arial" w:hAnsi="Arial" w:cs="Arial"/>
-          <w:b/>
-          <w:bCs/>
-          <w:sz w:val="26"/>
-          <w:szCs w:val="26"/>
-        </w:rPr>
-        <w:t>)</w:t>
-      </w:r>
-    </w:p>
-    <w:p>
-      <w:pPr>
-        <w:rPr>
-          <w:rFonts w:ascii="Arial" w:hAnsi="Arial" w:cs="Arial"/>
-          <w:b/>
-          <w:bCs/>
-          <w:sz w:val="26"/>
-          <w:szCs w:val="26"/>
-        </w:rPr>
-      </w:pPr>
-      <w:r>
-        <w:rPr>
-          <w:rFonts w:ascii="Arial" w:hAnsi="Arial" w:cs="Arial"/>
-          <w:b/>
-          <w:bCs/>
-          <w:sz w:val="26"/>
-          <w:szCs w:val="26"/>
-        </w:rPr>
-        <w:t>-</w:t>
-      </w:r>
-      <w:r>
-        <w:rPr>
-          <w:rFonts w:ascii="Arial" w:hAnsi="Arial" w:cs="Arial"/>
-          <w:b/>
-          <w:bCs/>
-          <w:sz w:val="26"/>
-          <w:szCs w:val="26"/>
-        </w:rPr>
-        <w:t xml:space="preserve"> </w:t>
+        <w:t xml:space="preserve"> (Auth)</w:t>
+      </w:r>
+    </w:p>
+    <w:p>
+      <w:pPr>
+        <w:rPr>
+          <w:rFonts w:ascii="Arial" w:hAnsi="Arial" w:cs="Arial"/>
+          <w:b/>
+          <w:bCs/>
+          <w:sz w:val="26"/>
+          <w:szCs w:val="26"/>
+        </w:rPr>
+      </w:pPr>
+      <w:r>
+        <w:rPr>
+          <w:rFonts w:ascii="Arial" w:hAnsi="Arial" w:cs="Arial"/>
+          <w:b/>
+          <w:bCs/>
+          <w:sz w:val="26"/>
+          <w:szCs w:val="26"/>
+        </w:rPr>
+        <w:t xml:space="preserve">- </w:t>
       </w:r>
       <w:r>
         <w:rPr>
@@ -2644,27 +2407,7 @@
           <w:sz w:val="26"/>
           <w:szCs w:val="26"/>
         </w:rPr>
-        <w:t>-</w:t>
-      </w:r>
-      <w:r>
-        <w:rPr>
-          <w:rFonts w:ascii="Arial" w:hAnsi="Arial" w:cs="Arial"/>
-          <w:b/>
-          <w:bCs/>
-          <w:sz w:val="26"/>
-          <w:szCs w:val="26"/>
-        </w:rPr>
-        <w:t xml:space="preserve"> </w:t>
-      </w:r>
-      <w:r>
-        <w:rPr>
-          <w:rFonts w:ascii="Arial" w:hAnsi="Arial" w:cs="Arial"/>
-          <w:b/>
-          <w:bCs/>
-          <w:sz w:val="26"/>
-          <w:szCs w:val="26"/>
-        </w:rPr>
-        <w:t>php artisan storage:link</w:t>
+        <w:t>- php artisan storage:link</w:t>
       </w:r>
     </w:p>
     <w:p>
@@ -2717,27 +2460,7 @@
           <w:sz w:val="26"/>
           <w:szCs w:val="26"/>
         </w:rPr>
-        <w:t>-</w:t>
-      </w:r>
-      <w:r>
-        <w:rPr>
-          <w:rFonts w:ascii="Arial" w:hAnsi="Arial" w:cs="Arial"/>
-          <w:b/>
-          <w:bCs/>
-          <w:sz w:val="26"/>
-          <w:szCs w:val="26"/>
-        </w:rPr>
-        <w:t xml:space="preserve"> </w:t>
-      </w:r>
-      <w:r>
-        <w:rPr>
-          <w:rFonts w:ascii="Arial" w:hAnsi="Arial" w:cs="Arial"/>
-          <w:b/>
-          <w:bCs/>
-          <w:sz w:val="26"/>
-          <w:szCs w:val="26"/>
-        </w:rPr>
-        <w:t>php artisan make:middleware Check</w:t>
+        <w:t>- php artisan make:middleware Check</w:t>
       </w:r>
       <w:r>
         <w:rPr>
@@ -2841,8 +2564,8 @@
           <w:rFonts w:ascii="Consolas" w:eastAsia="Times New Roman" w:hAnsi="Consolas" w:cs="Times New Roman"/>
           <w:color w:val="24292E"/>
           <w:kern w:val="0"/>
-          <w:sz w:val="23"/>
-          <w:szCs w:val="23"/>
+          <w:sz w:val="26"/>
+          <w:szCs w:val="26"/>
           <w:shd w:val="clear" w:color="auto" w:fill="F1F2F3"/>
           <w14:ligatures w14:val="none"/>
         </w:rPr>
@@ -2852,8 +2575,8 @@
           <w:rFonts w:ascii="Consolas" w:eastAsia="Times New Roman" w:hAnsi="Consolas" w:cs="Times New Roman"/>
           <w:color w:val="24292E"/>
           <w:kern w:val="0"/>
-          <w:sz w:val="23"/>
-          <w:szCs w:val="23"/>
+          <w:sz w:val="26"/>
+          <w:szCs w:val="26"/>
           <w:shd w:val="clear" w:color="auto" w:fill="F1F2F3"/>
           <w14:ligatures w14:val="none"/>
         </w:rPr>
@@ -2868,8 +2591,8 @@
           <w:rFonts w:ascii="Consolas" w:eastAsia="Times New Roman" w:hAnsi="Consolas" w:cs="Times New Roman"/>
           <w:color w:val="24292E"/>
           <w:kern w:val="0"/>
-          <w:sz w:val="23"/>
-          <w:szCs w:val="23"/>
+          <w:sz w:val="26"/>
+          <w:szCs w:val="26"/>
           <w:shd w:val="clear" w:color="auto" w:fill="F1F2F3"/>
           <w14:ligatures w14:val="none"/>
         </w:rPr>
@@ -2879,8 +2602,8 @@
           <w:rFonts w:ascii="Consolas" w:eastAsia="Times New Roman" w:hAnsi="Consolas" w:cs="Times New Roman"/>
           <w:color w:val="24292E"/>
           <w:kern w:val="0"/>
-          <w:sz w:val="23"/>
-          <w:szCs w:val="23"/>
+          <w:sz w:val="26"/>
+          <w:szCs w:val="26"/>
           <w:shd w:val="clear" w:color="auto" w:fill="F1F2F3"/>
           <w14:ligatures w14:val="none"/>
         </w:rPr>
@@ -2902,8 +2625,8 @@
           <w:rFonts w:ascii="Consolas" w:eastAsia="Times New Roman" w:hAnsi="Consolas" w:cs="Times New Roman"/>
           <w:color w:val="24292E"/>
           <w:kern w:val="0"/>
-          <w:sz w:val="23"/>
-          <w:szCs w:val="23"/>
+          <w:sz w:val="26"/>
+          <w:szCs w:val="26"/>
           <w:shd w:val="clear" w:color="auto" w:fill="F1F2F3"/>
           <w14:ligatures w14:val="none"/>
         </w:rPr>
@@ -2956,54 +2679,495 @@
         <w:rPr>
           <w:rFonts w:ascii="Consolas" w:hAnsi="Consolas"/>
           <w:color w:val="24292E"/>
-          <w:sz w:val="23"/>
-          <w:szCs w:val="23"/>
+          <w:sz w:val="26"/>
+          <w:szCs w:val="26"/>
           <w:shd w:val="clear" w:color="auto" w:fill="F1F2F3"/>
         </w:rPr>
+        <w:t>- composer dump-autoload</w:t>
+      </w:r>
+    </w:p>
+    <w:p>
+      <w:pPr>
+        <w:rPr>
+          <w:rFonts w:ascii="Arial" w:hAnsi="Arial" w:cs="Arial"/>
+          <w:b/>
+          <w:bCs/>
+          <w:sz w:val="26"/>
+          <w:szCs w:val="26"/>
+        </w:rPr>
+      </w:pPr>
+    </w:p>
+    <w:p>
+      <w:pPr>
+        <w:rPr>
+          <w:rFonts w:ascii="Arial" w:hAnsi="Arial" w:cs="Arial"/>
+          <w:b/>
+          <w:bCs/>
+          <w:sz w:val="26"/>
+          <w:szCs w:val="26"/>
+        </w:rPr>
+      </w:pPr>
+      <w:r>
+        <w:rPr>
+          <w:rFonts w:ascii="Arial" w:hAnsi="Arial" w:cs="Arial"/>
+          <w:b/>
+          <w:bCs/>
+          <w:sz w:val="26"/>
+          <w:szCs w:val="26"/>
+        </w:rPr>
+        <w:t>Bắt sự kiện</w:t>
+      </w:r>
+    </w:p>
+    <w:p>
+      <w:pPr>
+        <w:rPr>
+          <w:rFonts w:ascii="Consolas" w:hAnsi="Consolas"/>
+          <w:color w:val="82AAFF"/>
+          <w:sz w:val="26"/>
+          <w:szCs w:val="26"/>
+          <w:bdr w:val="single" w:sz="2" w:space="0" w:color="E7E8F2" w:frame="1"/>
+          <w:shd w:val="clear" w:color="auto" w:fill="252A37"/>
+        </w:rPr>
+      </w:pPr>
+      <w:r>
+        <w:rPr>
+          <w:rFonts w:ascii="Consolas" w:hAnsi="Consolas"/>
+          <w:color w:val="82AAFF"/>
+          <w:sz w:val="26"/>
+          <w:szCs w:val="26"/>
+          <w:bdr w:val="single" w:sz="2" w:space="0" w:color="E7E8F2" w:frame="1"/>
+          <w:shd w:val="clear" w:color="auto" w:fill="252A37"/>
+        </w:rPr>
+        <w:t xml:space="preserve">- </w:t>
+      </w:r>
+      <w:r>
+        <w:rPr>
+          <w:rFonts w:ascii="Consolas" w:hAnsi="Consolas"/>
+          <w:color w:val="82AAFF"/>
+          <w:sz w:val="26"/>
+          <w:szCs w:val="26"/>
+          <w:bdr w:val="single" w:sz="2" w:space="0" w:color="E7E8F2" w:frame="1"/>
+          <w:shd w:val="clear" w:color="auto" w:fill="252A37"/>
+        </w:rPr>
+        <w:t>php</w:t>
+      </w:r>
+      <w:r>
+        <w:rPr>
+          <w:rFonts w:ascii="Consolas" w:hAnsi="Consolas"/>
+          <w:color w:val="BFC7D5"/>
+          <w:sz w:val="26"/>
+          <w:szCs w:val="26"/>
+          <w:bdr w:val="single" w:sz="2" w:space="0" w:color="E7E8F2" w:frame="1"/>
+          <w:shd w:val="clear" w:color="auto" w:fill="252A37"/>
+        </w:rPr>
+        <w:t xml:space="preserve"> </w:t>
+      </w:r>
+      <w:r>
+        <w:rPr>
+          <w:rFonts w:ascii="Consolas" w:hAnsi="Consolas"/>
+          <w:color w:val="82AAFF"/>
+          <w:sz w:val="26"/>
+          <w:szCs w:val="26"/>
+          <w:bdr w:val="single" w:sz="2" w:space="0" w:color="E7E8F2" w:frame="1"/>
+          <w:shd w:val="clear" w:color="auto" w:fill="252A37"/>
+        </w:rPr>
+        <w:t>artisan</w:t>
+      </w:r>
+      <w:r>
+        <w:rPr>
+          <w:rFonts w:ascii="Consolas" w:hAnsi="Consolas"/>
+          <w:color w:val="BFC7D5"/>
+          <w:sz w:val="26"/>
+          <w:szCs w:val="26"/>
+          <w:bdr w:val="single" w:sz="2" w:space="0" w:color="E7E8F2" w:frame="1"/>
+          <w:shd w:val="clear" w:color="auto" w:fill="252A37"/>
+        </w:rPr>
+        <w:t xml:space="preserve"> </w:t>
+      </w:r>
+      <w:r>
+        <w:rPr>
+          <w:rFonts w:ascii="Consolas" w:hAnsi="Consolas"/>
+          <w:color w:val="82AAFF"/>
+          <w:sz w:val="26"/>
+          <w:szCs w:val="26"/>
+          <w:bdr w:val="single" w:sz="2" w:space="0" w:color="E7E8F2" w:frame="1"/>
+          <w:shd w:val="clear" w:color="auto" w:fill="252A37"/>
+        </w:rPr>
+        <w:t>make</w:t>
+      </w:r>
+      <w:r>
+        <w:rPr>
+          <w:rFonts w:ascii="Consolas" w:hAnsi="Consolas"/>
+          <w:color w:val="BFC7D5"/>
+          <w:sz w:val="26"/>
+          <w:szCs w:val="26"/>
+          <w:bdr w:val="single" w:sz="2" w:space="0" w:color="E7E8F2" w:frame="1"/>
+          <w:shd w:val="clear" w:color="auto" w:fill="252A37"/>
+        </w:rPr>
+        <w:t>:</w:t>
+      </w:r>
+      <w:r>
+        <w:rPr>
+          <w:rFonts w:ascii="Consolas" w:hAnsi="Consolas"/>
+          <w:color w:val="82AAFF"/>
+          <w:sz w:val="26"/>
+          <w:szCs w:val="26"/>
+          <w:bdr w:val="single" w:sz="2" w:space="0" w:color="E7E8F2" w:frame="1"/>
+          <w:shd w:val="clear" w:color="auto" w:fill="252A37"/>
+        </w:rPr>
+        <w:t>observer</w:t>
+      </w:r>
+      <w:r>
+        <w:rPr>
+          <w:rFonts w:ascii="Consolas" w:hAnsi="Consolas"/>
+          <w:color w:val="BFC7D5"/>
+          <w:sz w:val="26"/>
+          <w:szCs w:val="26"/>
+          <w:bdr w:val="single" w:sz="2" w:space="0" w:color="E7E8F2" w:frame="1"/>
+          <w:shd w:val="clear" w:color="auto" w:fill="252A37"/>
+        </w:rPr>
+        <w:t xml:space="preserve"> </w:t>
+      </w:r>
+      <w:r>
+        <w:rPr>
+          <w:rFonts w:ascii="Consolas" w:hAnsi="Consolas"/>
+          <w:color w:val="82AAFF"/>
+          <w:sz w:val="26"/>
+          <w:szCs w:val="26"/>
+          <w:bdr w:val="single" w:sz="2" w:space="0" w:color="E7E8F2" w:frame="1"/>
+          <w:shd w:val="clear" w:color="auto" w:fill="252A37"/>
+        </w:rPr>
+        <w:t>UserObserver</w:t>
+      </w:r>
+      <w:r>
+        <w:rPr>
+          <w:rFonts w:ascii="Consolas" w:hAnsi="Consolas"/>
+          <w:color w:val="BFC7D5"/>
+          <w:sz w:val="26"/>
+          <w:szCs w:val="26"/>
+          <w:bdr w:val="single" w:sz="2" w:space="0" w:color="E7E8F2" w:frame="1"/>
+          <w:shd w:val="clear" w:color="auto" w:fill="252A37"/>
+        </w:rPr>
+        <w:t xml:space="preserve"> </w:t>
+      </w:r>
+      <w:r>
+        <w:rPr>
+          <w:rFonts w:ascii="Consolas" w:hAnsi="Consolas"/>
+          <w:color w:val="89DDFF"/>
+          <w:sz w:val="26"/>
+          <w:szCs w:val="26"/>
+          <w:bdr w:val="single" w:sz="2" w:space="0" w:color="E7E8F2" w:frame="1"/>
+          <w:shd w:val="clear" w:color="auto" w:fill="252A37"/>
+        </w:rPr>
+        <w:t>--</w:t>
+      </w:r>
+      <w:r>
+        <w:rPr>
+          <w:rFonts w:ascii="Consolas" w:hAnsi="Consolas"/>
+          <w:color w:val="82AAFF"/>
+          <w:sz w:val="26"/>
+          <w:szCs w:val="26"/>
+          <w:bdr w:val="single" w:sz="2" w:space="0" w:color="E7E8F2" w:frame="1"/>
+          <w:shd w:val="clear" w:color="auto" w:fill="252A37"/>
+        </w:rPr>
+        <w:t>model</w:t>
+      </w:r>
+      <w:r>
+        <w:rPr>
+          <w:rFonts w:ascii="Consolas" w:hAnsi="Consolas"/>
+          <w:color w:val="C792EA"/>
+          <w:sz w:val="26"/>
+          <w:szCs w:val="26"/>
+          <w:bdr w:val="single" w:sz="2" w:space="0" w:color="E7E8F2" w:frame="1"/>
+          <w:shd w:val="clear" w:color="auto" w:fill="252A37"/>
+        </w:rPr>
+        <w:t>=</w:t>
+      </w:r>
+      <w:r>
+        <w:rPr>
+          <w:rFonts w:ascii="Consolas" w:hAnsi="Consolas"/>
+          <w:color w:val="82AAFF"/>
+          <w:sz w:val="26"/>
+          <w:szCs w:val="26"/>
+          <w:bdr w:val="single" w:sz="2" w:space="0" w:color="E7E8F2" w:frame="1"/>
+          <w:shd w:val="clear" w:color="auto" w:fill="252A37"/>
+        </w:rPr>
+        <w:t>User</w:t>
+      </w:r>
+    </w:p>
+    <w:p>
+      <w:pPr>
+        <w:rPr>
+          <w:rFonts w:ascii="Arial" w:hAnsi="Arial" w:cs="Arial"/>
+          <w:color w:val="82AAFF"/>
+          <w:sz w:val="26"/>
+          <w:szCs w:val="26"/>
+          <w:bdr w:val="single" w:sz="2" w:space="0" w:color="E7E8F2" w:frame="1"/>
+          <w:shd w:val="clear" w:color="auto" w:fill="252A37"/>
+        </w:rPr>
+      </w:pPr>
+    </w:p>
+    <w:p>
+      <w:pPr>
+        <w:rPr>
+          <w:rFonts w:ascii="Arial" w:hAnsi="Arial" w:cs="Arial"/>
+          <w:b/>
+          <w:bCs/>
+          <w:sz w:val="26"/>
+          <w:szCs w:val="26"/>
+        </w:rPr>
+      </w:pPr>
+      <w:r>
+        <w:rPr>
+          <w:rFonts w:ascii="Arial" w:hAnsi="Arial" w:cs="Arial"/>
+          <w:b/>
+          <w:bCs/>
+          <w:sz w:val="26"/>
+          <w:szCs w:val="26"/>
+        </w:rPr>
+        <w:t>Gửi mail</w:t>
+      </w:r>
+    </w:p>
+    <w:p>
+      <w:pPr>
+        <w:rPr>
+          <w:rFonts w:ascii="Consolas" w:hAnsi="Consolas"/>
+          <w:color w:val="82AAFF"/>
+          <w:sz w:val="26"/>
+          <w:szCs w:val="26"/>
+          <w:bdr w:val="single" w:sz="2" w:space="0" w:color="E7E8F2" w:frame="1"/>
+          <w:shd w:val="clear" w:color="auto" w:fill="252A37"/>
+        </w:rPr>
+      </w:pPr>
+      <w:r>
+        <w:rPr>
+          <w:rFonts w:ascii="Arial" w:hAnsi="Arial" w:cs="Arial"/>
+          <w:b/>
+          <w:bCs/>
+          <w:color w:val="82AAFF"/>
+          <w:sz w:val="26"/>
+          <w:szCs w:val="26"/>
+          <w:bdr w:val="single" w:sz="2" w:space="0" w:color="E7E8F2" w:frame="1"/>
+          <w:shd w:val="clear" w:color="auto" w:fill="252A37"/>
+        </w:rPr>
         <w:t>-</w:t>
       </w:r>
       <w:r>
         <w:rPr>
           <w:rFonts w:ascii="Consolas" w:hAnsi="Consolas"/>
-          <w:color w:val="24292E"/>
-          <w:sz w:val="23"/>
-          <w:szCs w:val="23"/>
-          <w:shd w:val="clear" w:color="auto" w:fill="F1F2F3"/>
+          <w:color w:val="82AAFF"/>
+          <w:sz w:val="26"/>
+          <w:szCs w:val="26"/>
+          <w:bdr w:val="single" w:sz="2" w:space="0" w:color="E7E8F2" w:frame="1"/>
+          <w:shd w:val="clear" w:color="auto" w:fill="252A37"/>
+        </w:rPr>
+        <w:t xml:space="preserve">  </w:t>
+      </w:r>
+      <w:r>
+        <w:rPr>
+          <w:rFonts w:ascii="Consolas" w:hAnsi="Consolas"/>
+          <w:color w:val="82AAFF"/>
+          <w:sz w:val="26"/>
+          <w:szCs w:val="26"/>
+          <w:bdr w:val="single" w:sz="2" w:space="0" w:color="E7E8F2" w:frame="1"/>
+          <w:shd w:val="clear" w:color="auto" w:fill="252A37"/>
+        </w:rPr>
+        <w:t>php artisan make:notification UserRegisteredNotificationMail</w:t>
+      </w:r>
+    </w:p>
+    <w:p>
+      <w:pPr>
+        <w:rPr>
+          <w:rFonts w:ascii="Arial" w:hAnsi="Arial" w:cs="Arial"/>
+          <w:b/>
+          <w:bCs/>
+          <w:sz w:val="26"/>
+          <w:szCs w:val="26"/>
+        </w:rPr>
+      </w:pPr>
+      <w:r>
+        <w:rPr>
+          <w:rFonts w:ascii="Arial" w:hAnsi="Arial" w:cs="Arial"/>
+          <w:b/>
+          <w:bCs/>
+          <w:sz w:val="26"/>
+          <w:szCs w:val="26"/>
+        </w:rPr>
+        <w:lastRenderedPageBreak/>
+        <w:t>Giao diện mail</w:t>
+      </w:r>
+    </w:p>
+    <w:p>
+      <w:pPr>
+        <w:rPr>
+          <w:rFonts w:ascii="Arial" w:hAnsi="Arial" w:cs="Arial"/>
+          <w:b/>
+          <w:bCs/>
+          <w:sz w:val="26"/>
+          <w:szCs w:val="26"/>
+        </w:rPr>
+      </w:pPr>
+      <w:r>
+        <w:rPr>
+          <w:rFonts w:ascii="Arial" w:hAnsi="Arial" w:cs="Arial"/>
+          <w:b/>
+          <w:bCs/>
+          <w:sz w:val="26"/>
+          <w:szCs w:val="26"/>
+        </w:rPr>
+        <w:t>-</w:t>
+      </w:r>
+      <w:r>
+        <w:rPr>
+          <w:rFonts w:ascii="Arial" w:hAnsi="Arial" w:cs="Arial"/>
+          <w:b/>
+          <w:bCs/>
+          <w:sz w:val="26"/>
+          <w:szCs w:val="26"/>
         </w:rPr>
         <w:t xml:space="preserve"> </w:t>
       </w:r>
       <w:r>
         <w:rPr>
-          <w:rFonts w:ascii="Consolas" w:hAnsi="Consolas"/>
-          <w:color w:val="24292E"/>
-          <w:sz w:val="23"/>
-          <w:szCs w:val="23"/>
-          <w:shd w:val="clear" w:color="auto" w:fill="F1F2F3"/>
-        </w:rPr>
-        <w:t>composer dump-autoload</w:t>
-      </w:r>
-    </w:p>
-    <w:p>
-      <w:pPr>
-        <w:rPr>
-          <w:rFonts w:ascii="Arial" w:hAnsi="Arial" w:cs="Arial"/>
-          <w:b/>
-          <w:bCs/>
-          <w:sz w:val="26"/>
-          <w:szCs w:val="26"/>
-        </w:rPr>
-      </w:pPr>
-    </w:p>
-    <w:p>
-      <w:pPr>
-        <w:rPr>
-          <w:rFonts w:ascii="Arial" w:hAnsi="Arial" w:cs="Arial"/>
-          <w:b/>
-          <w:bCs/>
-          <w:sz w:val="26"/>
-          <w:szCs w:val="26"/>
-        </w:rPr>
-      </w:pPr>
+          <w:rFonts w:ascii="Arial" w:hAnsi="Arial" w:cs="Arial"/>
+          <w:b/>
+          <w:bCs/>
+          <w:sz w:val="26"/>
+          <w:szCs w:val="26"/>
+        </w:rPr>
+        <w:t>php artisan vendor:publish --tag=laravel-notifications</w:t>
+      </w:r>
+    </w:p>
+    <w:p>
+      <w:pPr>
+        <w:rPr>
+          <w:rFonts w:ascii="Arial" w:hAnsi="Arial" w:cs="Arial"/>
+          <w:b/>
+          <w:bCs/>
+          <w:sz w:val="26"/>
+          <w:szCs w:val="26"/>
+        </w:rPr>
+      </w:pPr>
+    </w:p>
+    <w:p>
+      <w:pPr>
+        <w:rPr>
+          <w:rFonts w:ascii="Arial" w:hAnsi="Arial" w:cs="Arial"/>
+          <w:b/>
+          <w:bCs/>
+          <w:sz w:val="26"/>
+          <w:szCs w:val="26"/>
+        </w:rPr>
+      </w:pPr>
+      <w:r>
+        <w:rPr>
+          <w:rFonts w:ascii="Arial" w:hAnsi="Arial" w:cs="Arial"/>
+          <w:b/>
+          <w:bCs/>
+          <w:sz w:val="26"/>
+          <w:szCs w:val="26"/>
+        </w:rPr>
+        <w:t>Bắt sự kiện bằng event</w:t>
+      </w:r>
+    </w:p>
+    <w:p>
+      <w:pPr>
+        <w:rPr>
+          <w:rFonts w:ascii="Arial" w:hAnsi="Arial" w:cs="Arial"/>
+          <w:b/>
+          <w:bCs/>
+          <w:sz w:val="26"/>
+          <w:szCs w:val="26"/>
+        </w:rPr>
+      </w:pPr>
+      <w:r>
+        <w:rPr>
+          <w:rFonts w:ascii="Arial" w:hAnsi="Arial" w:cs="Arial"/>
+          <w:b/>
+          <w:bCs/>
+          <w:sz w:val="26"/>
+          <w:szCs w:val="26"/>
+        </w:rPr>
+        <w:t>-</w:t>
+      </w:r>
+      <w:r>
+        <w:rPr>
+          <w:rFonts w:ascii="Arial" w:hAnsi="Arial" w:cs="Arial"/>
+          <w:b/>
+          <w:bCs/>
+          <w:sz w:val="26"/>
+          <w:szCs w:val="26"/>
+        </w:rPr>
+        <w:t xml:space="preserve"> </w:t>
+      </w:r>
+      <w:r>
+        <w:rPr>
+          <w:rFonts w:ascii="Arial" w:hAnsi="Arial" w:cs="Arial"/>
+          <w:b/>
+          <w:bCs/>
+          <w:sz w:val="26"/>
+          <w:szCs w:val="26"/>
+        </w:rPr>
+        <w:t>php artisan make:event UserRegisteredEvent</w:t>
+      </w:r>
+    </w:p>
+    <w:p>
+      <w:pPr>
+        <w:rPr>
+          <w:rFonts w:ascii="Arial" w:hAnsi="Arial" w:cs="Arial"/>
+          <w:b/>
+          <w:bCs/>
+          <w:sz w:val="26"/>
+          <w:szCs w:val="26"/>
+        </w:rPr>
+      </w:pPr>
+      <w:r>
+        <w:rPr>
+          <w:rFonts w:ascii="Arial" w:hAnsi="Arial" w:cs="Arial"/>
+          <w:b/>
+          <w:bCs/>
+          <w:sz w:val="26"/>
+          <w:szCs w:val="26"/>
+        </w:rPr>
+        <w:t>Lắng nghe</w:t>
+      </w:r>
+    </w:p>
+    <w:p>
+      <w:pPr>
+        <w:rPr>
+          <w:rFonts w:ascii="Arial" w:hAnsi="Arial" w:cs="Arial"/>
+          <w:b/>
+          <w:bCs/>
+          <w:sz w:val="26"/>
+          <w:szCs w:val="26"/>
+        </w:rPr>
+      </w:pPr>
+      <w:r>
+        <w:rPr>
+          <w:rFonts w:ascii="Arial" w:hAnsi="Arial" w:cs="Arial"/>
+          <w:b/>
+          <w:bCs/>
+          <w:sz w:val="26"/>
+          <w:szCs w:val="26"/>
+        </w:rPr>
+        <w:t>-</w:t>
+      </w:r>
+      <w:r>
+        <w:t xml:space="preserve"> </w:t>
+      </w:r>
+      <w:r>
+        <w:t xml:space="preserve"> </w:t>
+      </w:r>
+      <w:r>
+        <w:rPr>
+          <w:rFonts w:ascii="Arial" w:hAnsi="Arial" w:cs="Arial"/>
+          <w:b/>
+          <w:bCs/>
+          <w:sz w:val="26"/>
+          <w:szCs w:val="26"/>
+        </w:rPr>
+        <w:t>php artisan make:listener SendMailNotification --event=UserRegisteredEvent</w:t>
+      </w:r>
     </w:p>
     <w:sectPr>
       <w:pgSz w:w="12240" w:h="15840"/>
@@ -3578,6 +3742,121 @@
     </w:lvl>
   </w:abstractNum>
   <w:abstractNum w:abstractNumId="5" w15:restartNumberingAfterBreak="0">
+    <w:nsid w:val="185D57E2"/>
+    <w:multiLevelType w:val="hybridMultilevel"/>
+    <w:tmpl w:val="3B6C2668"/>
+    <w:lvl w:ilvl="0" w:tplc="31865A64">
+      <w:numFmt w:val="bullet"/>
+      <w:lvlText w:val="-"/>
+      <w:lvlJc w:val="left"/>
+      <w:pPr>
+        <w:ind w:left="720" w:hanging="360"/>
+      </w:pPr>
+      <w:rPr>
+        <w:rFonts w:ascii="Consolas" w:eastAsiaTheme="minorHAnsi" w:hAnsi="Consolas" w:cstheme="minorBidi" w:hint="default"/>
+        <w:b w:val="0"/>
+        <w:color w:val="82AAFF"/>
+        <w:sz w:val="19"/>
+      </w:rPr>
+    </w:lvl>
+    <w:lvl w:ilvl="1" w:tplc="04090003" w:tentative="1">
+      <w:start w:val="1"/>
+      <w:numFmt w:val="bullet"/>
+      <w:lvlText w:val="o"/>
+      <w:lvlJc w:val="left"/>
+      <w:pPr>
+        <w:ind w:left="1440" w:hanging="360"/>
+      </w:pPr>
+      <w:rPr>
+        <w:rFonts w:ascii="Courier New" w:hAnsi="Courier New" w:cs="Courier New" w:hint="default"/>
+      </w:rPr>
+    </w:lvl>
+    <w:lvl w:ilvl="2" w:tplc="04090005" w:tentative="1">
+      <w:start w:val="1"/>
+      <w:numFmt w:val="bullet"/>
+      <w:lvlText w:val=""/>
+      <w:lvlJc w:val="left"/>
+      <w:pPr>
+        <w:ind w:left="2160" w:hanging="360"/>
+      </w:pPr>
+      <w:rPr>
+        <w:rFonts w:ascii="Wingdings" w:hAnsi="Wingdings" w:hint="default"/>
+      </w:rPr>
+    </w:lvl>
+    <w:lvl w:ilvl="3" w:tplc="04090001" w:tentative="1">
+      <w:start w:val="1"/>
+      <w:numFmt w:val="bullet"/>
+      <w:lvlText w:val=""/>
+      <w:lvlJc w:val="left"/>
+      <w:pPr>
+        <w:ind w:left="2880" w:hanging="360"/>
+      </w:pPr>
+      <w:rPr>
+        <w:rFonts w:ascii="Symbol" w:hAnsi="Symbol" w:hint="default"/>
+      </w:rPr>
+    </w:lvl>
+    <w:lvl w:ilvl="4" w:tplc="04090003" w:tentative="1">
+      <w:start w:val="1"/>
+      <w:numFmt w:val="bullet"/>
+      <w:lvlText w:val="o"/>
+      <w:lvlJc w:val="left"/>
+      <w:pPr>
+        <w:ind w:left="3600" w:hanging="360"/>
+      </w:pPr>
+      <w:rPr>
+        <w:rFonts w:ascii="Courier New" w:hAnsi="Courier New" w:cs="Courier New" w:hint="default"/>
+      </w:rPr>
+    </w:lvl>
+    <w:lvl w:ilvl="5" w:tplc="04090005" w:tentative="1">
+      <w:start w:val="1"/>
+      <w:numFmt w:val="bullet"/>
+      <w:lvlText w:val=""/>
+      <w:lvlJc w:val="left"/>
+      <w:pPr>
+        <w:ind w:left="4320" w:hanging="360"/>
+      </w:pPr>
+      <w:rPr>
+        <w:rFonts w:ascii="Wingdings" w:hAnsi="Wingdings" w:hint="default"/>
+      </w:rPr>
+    </w:lvl>
+    <w:lvl w:ilvl="6" w:tplc="04090001" w:tentative="1">
+      <w:start w:val="1"/>
+      <w:numFmt w:val="bullet"/>
+      <w:lvlText w:val=""/>
+      <w:lvlJc w:val="left"/>
+      <w:pPr>
+        <w:ind w:left="5040" w:hanging="360"/>
+      </w:pPr>
+      <w:rPr>
+        <w:rFonts w:ascii="Symbol" w:hAnsi="Symbol" w:hint="default"/>
+      </w:rPr>
+    </w:lvl>
+    <w:lvl w:ilvl="7" w:tplc="04090003" w:tentative="1">
+      <w:start w:val="1"/>
+      <w:numFmt w:val="bullet"/>
+      <w:lvlText w:val="o"/>
+      <w:lvlJc w:val="left"/>
+      <w:pPr>
+        <w:ind w:left="5760" w:hanging="360"/>
+      </w:pPr>
+      <w:rPr>
+        <w:rFonts w:ascii="Courier New" w:hAnsi="Courier New" w:cs="Courier New" w:hint="default"/>
+      </w:rPr>
+    </w:lvl>
+    <w:lvl w:ilvl="8" w:tplc="04090005" w:tentative="1">
+      <w:start w:val="1"/>
+      <w:numFmt w:val="bullet"/>
+      <w:lvlText w:val=""/>
+      <w:lvlJc w:val="left"/>
+      <w:pPr>
+        <w:ind w:left="6480" w:hanging="360"/>
+      </w:pPr>
+      <w:rPr>
+        <w:rFonts w:ascii="Wingdings" w:hAnsi="Wingdings" w:hint="default"/>
+      </w:rPr>
+    </w:lvl>
+  </w:abstractNum>
+  <w:abstractNum w:abstractNumId="6" w15:restartNumberingAfterBreak="0">
     <w:nsid w:val="1D284D5D"/>
     <w:multiLevelType w:val="hybridMultilevel"/>
     <w:tmpl w:val="819E0B0C"/>
@@ -3689,7 +3968,7 @@
       </w:rPr>
     </w:lvl>
   </w:abstractNum>
-  <w:abstractNum w:abstractNumId="6" w15:restartNumberingAfterBreak="0">
+  <w:abstractNum w:abstractNumId="7" w15:restartNumberingAfterBreak="0">
     <w:nsid w:val="2B883BE4"/>
     <w:multiLevelType w:val="hybridMultilevel"/>
     <w:tmpl w:val="3C389DC0"/>
@@ -3801,7 +4080,119 @@
       </w:rPr>
     </w:lvl>
   </w:abstractNum>
-  <w:abstractNum w:abstractNumId="7" w15:restartNumberingAfterBreak="0">
+  <w:abstractNum w:abstractNumId="8" w15:restartNumberingAfterBreak="0">
+    <w:nsid w:val="3339575A"/>
+    <w:multiLevelType w:val="hybridMultilevel"/>
+    <w:tmpl w:val="5D4226FC"/>
+    <w:lvl w:ilvl="0" w:tplc="0D18B9CC">
+      <w:numFmt w:val="bullet"/>
+      <w:lvlText w:val="-"/>
+      <w:lvlJc w:val="left"/>
+      <w:pPr>
+        <w:ind w:left="720" w:hanging="360"/>
+      </w:pPr>
+      <w:rPr>
+        <w:rFonts w:ascii="Arial" w:eastAsiaTheme="minorHAnsi" w:hAnsi="Arial" w:cs="Arial" w:hint="default"/>
+      </w:rPr>
+    </w:lvl>
+    <w:lvl w:ilvl="1" w:tplc="04090003" w:tentative="1">
+      <w:start w:val="1"/>
+      <w:numFmt w:val="bullet"/>
+      <w:lvlText w:val="o"/>
+      <w:lvlJc w:val="left"/>
+      <w:pPr>
+        <w:ind w:left="1440" w:hanging="360"/>
+      </w:pPr>
+      <w:rPr>
+        <w:rFonts w:ascii="Courier New" w:hAnsi="Courier New" w:cs="Courier New" w:hint="default"/>
+      </w:rPr>
+    </w:lvl>
+    <w:lvl w:ilvl="2" w:tplc="04090005" w:tentative="1">
+      <w:start w:val="1"/>
+      <w:numFmt w:val="bullet"/>
+      <w:lvlText w:val=""/>
+      <w:lvlJc w:val="left"/>
+      <w:pPr>
+        <w:ind w:left="2160" w:hanging="360"/>
+      </w:pPr>
+      <w:rPr>
+        <w:rFonts w:ascii="Wingdings" w:hAnsi="Wingdings" w:hint="default"/>
+      </w:rPr>
+    </w:lvl>
+    <w:lvl w:ilvl="3" w:tplc="04090001" w:tentative="1">
+      <w:start w:val="1"/>
+      <w:numFmt w:val="bullet"/>
+      <w:lvlText w:val=""/>
+      <w:lvlJc w:val="left"/>
+      <w:pPr>
+        <w:ind w:left="2880" w:hanging="360"/>
+      </w:pPr>
+      <w:rPr>
+        <w:rFonts w:ascii="Symbol" w:hAnsi="Symbol" w:hint="default"/>
+      </w:rPr>
+    </w:lvl>
+    <w:lvl w:ilvl="4" w:tplc="04090003" w:tentative="1">
+      <w:start w:val="1"/>
+      <w:numFmt w:val="bullet"/>
+      <w:lvlText w:val="o"/>
+      <w:lvlJc w:val="left"/>
+      <w:pPr>
+        <w:ind w:left="3600" w:hanging="360"/>
+      </w:pPr>
+      <w:rPr>
+        <w:rFonts w:ascii="Courier New" w:hAnsi="Courier New" w:cs="Courier New" w:hint="default"/>
+      </w:rPr>
+    </w:lvl>
+    <w:lvl w:ilvl="5" w:tplc="04090005" w:tentative="1">
+      <w:start w:val="1"/>
+      <w:numFmt w:val="bullet"/>
+      <w:lvlText w:val=""/>
+      <w:lvlJc w:val="left"/>
+      <w:pPr>
+        <w:ind w:left="4320" w:hanging="360"/>
+      </w:pPr>
+      <w:rPr>
+        <w:rFonts w:ascii="Wingdings" w:hAnsi="Wingdings" w:hint="default"/>
+      </w:rPr>
+    </w:lvl>
+    <w:lvl w:ilvl="6" w:tplc="04090001" w:tentative="1">
+      <w:start w:val="1"/>
+      <w:numFmt w:val="bullet"/>
+      <w:lvlText w:val=""/>
+      <w:lvlJc w:val="left"/>
+      <w:pPr>
+        <w:ind w:left="5040" w:hanging="360"/>
+      </w:pPr>
+      <w:rPr>
+        <w:rFonts w:ascii="Symbol" w:hAnsi="Symbol" w:hint="default"/>
+      </w:rPr>
+    </w:lvl>
+    <w:lvl w:ilvl="7" w:tplc="04090003" w:tentative="1">
+      <w:start w:val="1"/>
+      <w:numFmt w:val="bullet"/>
+      <w:lvlText w:val="o"/>
+      <w:lvlJc w:val="left"/>
+      <w:pPr>
+        <w:ind w:left="5760" w:hanging="360"/>
+      </w:pPr>
+      <w:rPr>
+        <w:rFonts w:ascii="Courier New" w:hAnsi="Courier New" w:cs="Courier New" w:hint="default"/>
+      </w:rPr>
+    </w:lvl>
+    <w:lvl w:ilvl="8" w:tplc="04090005" w:tentative="1">
+      <w:start w:val="1"/>
+      <w:numFmt w:val="bullet"/>
+      <w:lvlText w:val=""/>
+      <w:lvlJc w:val="left"/>
+      <w:pPr>
+        <w:ind w:left="6480" w:hanging="360"/>
+      </w:pPr>
+      <w:rPr>
+        <w:rFonts w:ascii="Wingdings" w:hAnsi="Wingdings" w:hint="default"/>
+      </w:rPr>
+    </w:lvl>
+  </w:abstractNum>
+  <w:abstractNum w:abstractNumId="9" w15:restartNumberingAfterBreak="0">
     <w:nsid w:val="34025C5D"/>
     <w:multiLevelType w:val="hybridMultilevel"/>
     <w:tmpl w:val="E09A0F34"/>
@@ -3916,7 +4307,7 @@
       </w:rPr>
     </w:lvl>
   </w:abstractNum>
-  <w:abstractNum w:abstractNumId="8" w15:restartNumberingAfterBreak="0">
+  <w:abstractNum w:abstractNumId="10" w15:restartNumberingAfterBreak="0">
     <w:nsid w:val="38EF6722"/>
     <w:multiLevelType w:val="hybridMultilevel"/>
     <w:tmpl w:val="FA7643AC"/>
@@ -4028,7 +4419,7 @@
       </w:rPr>
     </w:lvl>
   </w:abstractNum>
-  <w:abstractNum w:abstractNumId="9" w15:restartNumberingAfterBreak="0">
+  <w:abstractNum w:abstractNumId="11" w15:restartNumberingAfterBreak="0">
     <w:nsid w:val="391939B6"/>
     <w:multiLevelType w:val="hybridMultilevel"/>
     <w:tmpl w:val="FBC452CC"/>
@@ -4140,7 +4531,119 @@
       </w:rPr>
     </w:lvl>
   </w:abstractNum>
-  <w:abstractNum w:abstractNumId="10" w15:restartNumberingAfterBreak="0">
+  <w:abstractNum w:abstractNumId="12" w15:restartNumberingAfterBreak="0">
+    <w:nsid w:val="39EB25CF"/>
+    <w:multiLevelType w:val="hybridMultilevel"/>
+    <w:tmpl w:val="A1A84F24"/>
+    <w:lvl w:ilvl="0" w:tplc="CE16B7B8">
+      <w:numFmt w:val="bullet"/>
+      <w:lvlText w:val="-"/>
+      <w:lvlJc w:val="left"/>
+      <w:pPr>
+        <w:ind w:left="720" w:hanging="360"/>
+      </w:pPr>
+      <w:rPr>
+        <w:rFonts w:ascii="Arial" w:eastAsiaTheme="minorHAnsi" w:hAnsi="Arial" w:cs="Arial" w:hint="default"/>
+      </w:rPr>
+    </w:lvl>
+    <w:lvl w:ilvl="1" w:tplc="04090003" w:tentative="1">
+      <w:start w:val="1"/>
+      <w:numFmt w:val="bullet"/>
+      <w:lvlText w:val="o"/>
+      <w:lvlJc w:val="left"/>
+      <w:pPr>
+        <w:ind w:left="1440" w:hanging="360"/>
+      </w:pPr>
+      <w:rPr>
+        <w:rFonts w:ascii="Courier New" w:hAnsi="Courier New" w:cs="Courier New" w:hint="default"/>
+      </w:rPr>
+    </w:lvl>
+    <w:lvl w:ilvl="2" w:tplc="04090005" w:tentative="1">
+      <w:start w:val="1"/>
+      <w:numFmt w:val="bullet"/>
+      <w:lvlText w:val=""/>
+      <w:lvlJc w:val="left"/>
+      <w:pPr>
+        <w:ind w:left="2160" w:hanging="360"/>
+      </w:pPr>
+      <w:rPr>
+        <w:rFonts w:ascii="Wingdings" w:hAnsi="Wingdings" w:hint="default"/>
+      </w:rPr>
+    </w:lvl>
+    <w:lvl w:ilvl="3" w:tplc="04090001" w:tentative="1">
+      <w:start w:val="1"/>
+      <w:numFmt w:val="bullet"/>
+      <w:lvlText w:val=""/>
+      <w:lvlJc w:val="left"/>
+      <w:pPr>
+        <w:ind w:left="2880" w:hanging="360"/>
+      </w:pPr>
+      <w:rPr>
+        <w:rFonts w:ascii="Symbol" w:hAnsi="Symbol" w:hint="default"/>
+      </w:rPr>
+    </w:lvl>
+    <w:lvl w:ilvl="4" w:tplc="04090003" w:tentative="1">
+      <w:start w:val="1"/>
+      <w:numFmt w:val="bullet"/>
+      <w:lvlText w:val="o"/>
+      <w:lvlJc w:val="left"/>
+      <w:pPr>
+        <w:ind w:left="3600" w:hanging="360"/>
+      </w:pPr>
+      <w:rPr>
+        <w:rFonts w:ascii="Courier New" w:hAnsi="Courier New" w:cs="Courier New" w:hint="default"/>
+      </w:rPr>
+    </w:lvl>
+    <w:lvl w:ilvl="5" w:tplc="04090005" w:tentative="1">
+      <w:start w:val="1"/>
+      <w:numFmt w:val="bullet"/>
+      <w:lvlText w:val=""/>
+      <w:lvlJc w:val="left"/>
+      <w:pPr>
+        <w:ind w:left="4320" w:hanging="360"/>
+      </w:pPr>
+      <w:rPr>
+        <w:rFonts w:ascii="Wingdings" w:hAnsi="Wingdings" w:hint="default"/>
+      </w:rPr>
+    </w:lvl>
+    <w:lvl w:ilvl="6" w:tplc="04090001" w:tentative="1">
+      <w:start w:val="1"/>
+      <w:numFmt w:val="bullet"/>
+      <w:lvlText w:val=""/>
+      <w:lvlJc w:val="left"/>
+      <w:pPr>
+        <w:ind w:left="5040" w:hanging="360"/>
+      </w:pPr>
+      <w:rPr>
+        <w:rFonts w:ascii="Symbol" w:hAnsi="Symbol" w:hint="default"/>
+      </w:rPr>
+    </w:lvl>
+    <w:lvl w:ilvl="7" w:tplc="04090003" w:tentative="1">
+      <w:start w:val="1"/>
+      <w:numFmt w:val="bullet"/>
+      <w:lvlText w:val="o"/>
+      <w:lvlJc w:val="left"/>
+      <w:pPr>
+        <w:ind w:left="5760" w:hanging="360"/>
+      </w:pPr>
+      <w:rPr>
+        <w:rFonts w:ascii="Courier New" w:hAnsi="Courier New" w:cs="Courier New" w:hint="default"/>
+      </w:rPr>
+    </w:lvl>
+    <w:lvl w:ilvl="8" w:tplc="04090005" w:tentative="1">
+      <w:start w:val="1"/>
+      <w:numFmt w:val="bullet"/>
+      <w:lvlText w:val=""/>
+      <w:lvlJc w:val="left"/>
+      <w:pPr>
+        <w:ind w:left="6480" w:hanging="360"/>
+      </w:pPr>
+      <w:rPr>
+        <w:rFonts w:ascii="Wingdings" w:hAnsi="Wingdings" w:hint="default"/>
+      </w:rPr>
+    </w:lvl>
+  </w:abstractNum>
+  <w:abstractNum w:abstractNumId="13" w15:restartNumberingAfterBreak="0">
     <w:nsid w:val="3A7D09F4"/>
     <w:multiLevelType w:val="hybridMultilevel"/>
     <w:tmpl w:val="57B0853E"/>
@@ -4252,7 +4755,7 @@
       </w:rPr>
     </w:lvl>
   </w:abstractNum>
-  <w:abstractNum w:abstractNumId="11" w15:restartNumberingAfterBreak="0">
+  <w:abstractNum w:abstractNumId="14" w15:restartNumberingAfterBreak="0">
     <w:nsid w:val="3B973D56"/>
     <w:multiLevelType w:val="hybridMultilevel"/>
     <w:tmpl w:val="317496E8"/>
@@ -4364,7 +4867,7 @@
       </w:rPr>
     </w:lvl>
   </w:abstractNum>
-  <w:abstractNum w:abstractNumId="12" w15:restartNumberingAfterBreak="0">
+  <w:abstractNum w:abstractNumId="15" w15:restartNumberingAfterBreak="0">
     <w:nsid w:val="3DE826AB"/>
     <w:multiLevelType w:val="hybridMultilevel"/>
     <w:tmpl w:val="8594F2A2"/>
@@ -4476,7 +4979,7 @@
       </w:rPr>
     </w:lvl>
   </w:abstractNum>
-  <w:abstractNum w:abstractNumId="13" w15:restartNumberingAfterBreak="0">
+  <w:abstractNum w:abstractNumId="16" w15:restartNumberingAfterBreak="0">
     <w:nsid w:val="4615618D"/>
     <w:multiLevelType w:val="hybridMultilevel"/>
     <w:tmpl w:val="BFE693C2"/>
@@ -4588,7 +5091,119 @@
       </w:rPr>
     </w:lvl>
   </w:abstractNum>
-  <w:abstractNum w:abstractNumId="14" w15:restartNumberingAfterBreak="0">
+  <w:abstractNum w:abstractNumId="17" w15:restartNumberingAfterBreak="0">
+    <w:nsid w:val="4E347209"/>
+    <w:multiLevelType w:val="hybridMultilevel"/>
+    <w:tmpl w:val="6A1A071A"/>
+    <w:lvl w:ilvl="0" w:tplc="425E9BB8">
+      <w:numFmt w:val="bullet"/>
+      <w:lvlText w:val="-"/>
+      <w:lvlJc w:val="left"/>
+      <w:pPr>
+        <w:ind w:left="720" w:hanging="360"/>
+      </w:pPr>
+      <w:rPr>
+        <w:rFonts w:ascii="Arial" w:eastAsiaTheme="minorHAnsi" w:hAnsi="Arial" w:cs="Arial" w:hint="default"/>
+      </w:rPr>
+    </w:lvl>
+    <w:lvl w:ilvl="1" w:tplc="04090003" w:tentative="1">
+      <w:start w:val="1"/>
+      <w:numFmt w:val="bullet"/>
+      <w:lvlText w:val="o"/>
+      <w:lvlJc w:val="left"/>
+      <w:pPr>
+        <w:ind w:left="1440" w:hanging="360"/>
+      </w:pPr>
+      <w:rPr>
+        <w:rFonts w:ascii="Courier New" w:hAnsi="Courier New" w:cs="Courier New" w:hint="default"/>
+      </w:rPr>
+    </w:lvl>
+    <w:lvl w:ilvl="2" w:tplc="04090005" w:tentative="1">
+      <w:start w:val="1"/>
+      <w:numFmt w:val="bullet"/>
+      <w:lvlText w:val=""/>
+      <w:lvlJc w:val="left"/>
+      <w:pPr>
+        <w:ind w:left="2160" w:hanging="360"/>
+      </w:pPr>
+      <w:rPr>
+        <w:rFonts w:ascii="Wingdings" w:hAnsi="Wingdings" w:hint="default"/>
+      </w:rPr>
+    </w:lvl>
+    <w:lvl w:ilvl="3" w:tplc="04090001" w:tentative="1">
+      <w:start w:val="1"/>
+      <w:numFmt w:val="bullet"/>
+      <w:lvlText w:val=""/>
+      <w:lvlJc w:val="left"/>
+      <w:pPr>
+        <w:ind w:left="2880" w:hanging="360"/>
+      </w:pPr>
+      <w:rPr>
+        <w:rFonts w:ascii="Symbol" w:hAnsi="Symbol" w:hint="default"/>
+      </w:rPr>
+    </w:lvl>
+    <w:lvl w:ilvl="4" w:tplc="04090003" w:tentative="1">
+      <w:start w:val="1"/>
+      <w:numFmt w:val="bullet"/>
+      <w:lvlText w:val="o"/>
+      <w:lvlJc w:val="left"/>
+      <w:pPr>
+        <w:ind w:left="3600" w:hanging="360"/>
+      </w:pPr>
+      <w:rPr>
+        <w:rFonts w:ascii="Courier New" w:hAnsi="Courier New" w:cs="Courier New" w:hint="default"/>
+      </w:rPr>
+    </w:lvl>
+    <w:lvl w:ilvl="5" w:tplc="04090005" w:tentative="1">
+      <w:start w:val="1"/>
+      <w:numFmt w:val="bullet"/>
+      <w:lvlText w:val=""/>
+      <w:lvlJc w:val="left"/>
+      <w:pPr>
+        <w:ind w:left="4320" w:hanging="360"/>
+      </w:pPr>
+      <w:rPr>
+        <w:rFonts w:ascii="Wingdings" w:hAnsi="Wingdings" w:hint="default"/>
+      </w:rPr>
+    </w:lvl>
+    <w:lvl w:ilvl="6" w:tplc="04090001" w:tentative="1">
+      <w:start w:val="1"/>
+      <w:numFmt w:val="bullet"/>
+      <w:lvlText w:val=""/>
+      <w:lvlJc w:val="left"/>
+      <w:pPr>
+        <w:ind w:left="5040" w:hanging="360"/>
+      </w:pPr>
+      <w:rPr>
+        <w:rFonts w:ascii="Symbol" w:hAnsi="Symbol" w:hint="default"/>
+      </w:rPr>
+    </w:lvl>
+    <w:lvl w:ilvl="7" w:tplc="04090003" w:tentative="1">
+      <w:start w:val="1"/>
+      <w:numFmt w:val="bullet"/>
+      <w:lvlText w:val="o"/>
+      <w:lvlJc w:val="left"/>
+      <w:pPr>
+        <w:ind w:left="5760" w:hanging="360"/>
+      </w:pPr>
+      <w:rPr>
+        <w:rFonts w:ascii="Courier New" w:hAnsi="Courier New" w:cs="Courier New" w:hint="default"/>
+      </w:rPr>
+    </w:lvl>
+    <w:lvl w:ilvl="8" w:tplc="04090005" w:tentative="1">
+      <w:start w:val="1"/>
+      <w:numFmt w:val="bullet"/>
+      <w:lvlText w:val=""/>
+      <w:lvlJc w:val="left"/>
+      <w:pPr>
+        <w:ind w:left="6480" w:hanging="360"/>
+      </w:pPr>
+      <w:rPr>
+        <w:rFonts w:ascii="Wingdings" w:hAnsi="Wingdings" w:hint="default"/>
+      </w:rPr>
+    </w:lvl>
+  </w:abstractNum>
+  <w:abstractNum w:abstractNumId="18" w15:restartNumberingAfterBreak="0">
     <w:nsid w:val="4FED015B"/>
     <w:multiLevelType w:val="hybridMultilevel"/>
     <w:tmpl w:val="F43A1EBC"/>
@@ -4700,7 +5315,119 @@
       </w:rPr>
     </w:lvl>
   </w:abstractNum>
-  <w:abstractNum w:abstractNumId="15" w15:restartNumberingAfterBreak="0">
+  <w:abstractNum w:abstractNumId="19" w15:restartNumberingAfterBreak="0">
+    <w:nsid w:val="53117775"/>
+    <w:multiLevelType w:val="hybridMultilevel"/>
+    <w:tmpl w:val="E53601B0"/>
+    <w:lvl w:ilvl="0" w:tplc="B9243D02">
+      <w:numFmt w:val="bullet"/>
+      <w:lvlText w:val="-"/>
+      <w:lvlJc w:val="left"/>
+      <w:pPr>
+        <w:ind w:left="720" w:hanging="360"/>
+      </w:pPr>
+      <w:rPr>
+        <w:rFonts w:ascii="Arial" w:eastAsiaTheme="minorHAnsi" w:hAnsi="Arial" w:cs="Arial" w:hint="default"/>
+      </w:rPr>
+    </w:lvl>
+    <w:lvl w:ilvl="1" w:tplc="04090003" w:tentative="1">
+      <w:start w:val="1"/>
+      <w:numFmt w:val="bullet"/>
+      <w:lvlText w:val="o"/>
+      <w:lvlJc w:val="left"/>
+      <w:pPr>
+        <w:ind w:left="1440" w:hanging="360"/>
+      </w:pPr>
+      <w:rPr>
+        <w:rFonts w:ascii="Courier New" w:hAnsi="Courier New" w:cs="Courier New" w:hint="default"/>
+      </w:rPr>
+    </w:lvl>
+    <w:lvl w:ilvl="2" w:tplc="04090005" w:tentative="1">
+      <w:start w:val="1"/>
+      <w:numFmt w:val="bullet"/>
+      <w:lvlText w:val=""/>
+      <w:lvlJc w:val="left"/>
+      <w:pPr>
+        <w:ind w:left="2160" w:hanging="360"/>
+      </w:pPr>
+      <w:rPr>
+        <w:rFonts w:ascii="Wingdings" w:hAnsi="Wingdings" w:hint="default"/>
+      </w:rPr>
+    </w:lvl>
+    <w:lvl w:ilvl="3" w:tplc="04090001" w:tentative="1">
+      <w:start w:val="1"/>
+      <w:numFmt w:val="bullet"/>
+      <w:lvlText w:val=""/>
+      <w:lvlJc w:val="left"/>
+      <w:pPr>
+        <w:ind w:left="2880" w:hanging="360"/>
+      </w:pPr>
+      <w:rPr>
+        <w:rFonts w:ascii="Symbol" w:hAnsi="Symbol" w:hint="default"/>
+      </w:rPr>
+    </w:lvl>
+    <w:lvl w:ilvl="4" w:tplc="04090003" w:tentative="1">
+      <w:start w:val="1"/>
+      <w:numFmt w:val="bullet"/>
+      <w:lvlText w:val="o"/>
+      <w:lvlJc w:val="left"/>
+      <w:pPr>
+        <w:ind w:left="3600" w:hanging="360"/>
+      </w:pPr>
+      <w:rPr>
+        <w:rFonts w:ascii="Courier New" w:hAnsi="Courier New" w:cs="Courier New" w:hint="default"/>
+      </w:rPr>
+    </w:lvl>
+    <w:lvl w:ilvl="5" w:tplc="04090005" w:tentative="1">
+      <w:start w:val="1"/>
+      <w:numFmt w:val="bullet"/>
+      <w:lvlText w:val=""/>
+      <w:lvlJc w:val="left"/>
+      <w:pPr>
+        <w:ind w:left="4320" w:hanging="360"/>
+      </w:pPr>
+      <w:rPr>
+        <w:rFonts w:ascii="Wingdings" w:hAnsi="Wingdings" w:hint="default"/>
+      </w:rPr>
+    </w:lvl>
+    <w:lvl w:ilvl="6" w:tplc="04090001" w:tentative="1">
+      <w:start w:val="1"/>
+      <w:numFmt w:val="bullet"/>
+      <w:lvlText w:val=""/>
+      <w:lvlJc w:val="left"/>
+      <w:pPr>
+        <w:ind w:left="5040" w:hanging="360"/>
+      </w:pPr>
+      <w:rPr>
+        <w:rFonts w:ascii="Symbol" w:hAnsi="Symbol" w:hint="default"/>
+      </w:rPr>
+    </w:lvl>
+    <w:lvl w:ilvl="7" w:tplc="04090003" w:tentative="1">
+      <w:start w:val="1"/>
+      <w:numFmt w:val="bullet"/>
+      <w:lvlText w:val="o"/>
+      <w:lvlJc w:val="left"/>
+      <w:pPr>
+        <w:ind w:left="5760" w:hanging="360"/>
+      </w:pPr>
+      <w:rPr>
+        <w:rFonts w:ascii="Courier New" w:hAnsi="Courier New" w:cs="Courier New" w:hint="default"/>
+      </w:rPr>
+    </w:lvl>
+    <w:lvl w:ilvl="8" w:tplc="04090005" w:tentative="1">
+      <w:start w:val="1"/>
+      <w:numFmt w:val="bullet"/>
+      <w:lvlText w:val=""/>
+      <w:lvlJc w:val="left"/>
+      <w:pPr>
+        <w:ind w:left="6480" w:hanging="360"/>
+      </w:pPr>
+      <w:rPr>
+        <w:rFonts w:ascii="Wingdings" w:hAnsi="Wingdings" w:hint="default"/>
+      </w:rPr>
+    </w:lvl>
+  </w:abstractNum>
+  <w:abstractNum w:abstractNumId="20" w15:restartNumberingAfterBreak="0">
     <w:nsid w:val="68DE6B35"/>
     <w:multiLevelType w:val="hybridMultilevel"/>
     <w:tmpl w:val="D9C2687A"/>
@@ -4812,7 +5539,7 @@
       </w:rPr>
     </w:lvl>
   </w:abstractNum>
-  <w:abstractNum w:abstractNumId="16" w15:restartNumberingAfterBreak="0">
+  <w:abstractNum w:abstractNumId="21" w15:restartNumberingAfterBreak="0">
     <w:nsid w:val="6A6C0647"/>
     <w:multiLevelType w:val="hybridMultilevel"/>
     <w:tmpl w:val="F0B26DDE"/>
@@ -4924,7 +5651,7 @@
       </w:rPr>
     </w:lvl>
   </w:abstractNum>
-  <w:abstractNum w:abstractNumId="17" w15:restartNumberingAfterBreak="0">
+  <w:abstractNum w:abstractNumId="22" w15:restartNumberingAfterBreak="0">
     <w:nsid w:val="702A5C88"/>
     <w:multiLevelType w:val="hybridMultilevel"/>
     <w:tmpl w:val="0B4E350E"/>
@@ -5036,7 +5763,7 @@
       </w:rPr>
     </w:lvl>
   </w:abstractNum>
-  <w:abstractNum w:abstractNumId="18" w15:restartNumberingAfterBreak="0">
+  <w:abstractNum w:abstractNumId="23" w15:restartNumberingAfterBreak="0">
     <w:nsid w:val="78FA508C"/>
     <w:multiLevelType w:val="hybridMultilevel"/>
     <w:tmpl w:val="46CC72C2"/>
@@ -5148,7 +5875,7 @@
       </w:rPr>
     </w:lvl>
   </w:abstractNum>
-  <w:abstractNum w:abstractNumId="19" w15:restartNumberingAfterBreak="0">
+  <w:abstractNum w:abstractNumId="24" w15:restartNumberingAfterBreak="0">
     <w:nsid w:val="7C034B9C"/>
     <w:multiLevelType w:val="hybridMultilevel"/>
     <w:tmpl w:val="1AD6E952"/>
@@ -5261,10 +5988,10 @@
     </w:lvl>
   </w:abstractNum>
   <w:num w:numId="1" w16cid:durableId="503784155">
-    <w:abstractNumId w:val="16"/>
+    <w:abstractNumId w:val="21"/>
   </w:num>
   <w:num w:numId="2" w16cid:durableId="1289094337">
-    <w:abstractNumId w:val="14"/>
+    <w:abstractNumId w:val="18"/>
   </w:num>
   <w:num w:numId="3" w16cid:durableId="687486844">
     <w:abstractNumId w:val="0"/>
@@ -5273,16 +6000,16 @@
     <w:abstractNumId w:val="1"/>
   </w:num>
   <w:num w:numId="5" w16cid:durableId="141124360">
-    <w:abstractNumId w:val="9"/>
+    <w:abstractNumId w:val="11"/>
   </w:num>
   <w:num w:numId="6" w16cid:durableId="1984502902">
-    <w:abstractNumId w:val="10"/>
+    <w:abstractNumId w:val="13"/>
   </w:num>
   <w:num w:numId="7" w16cid:durableId="1903714952">
-    <w:abstractNumId w:val="15"/>
+    <w:abstractNumId w:val="20"/>
   </w:num>
   <w:num w:numId="8" w16cid:durableId="2140951064">
-    <w:abstractNumId w:val="18"/>
+    <w:abstractNumId w:val="23"/>
   </w:num>
   <w:num w:numId="9" w16cid:durableId="508643828">
     <w:abstractNumId w:val="3"/>
@@ -5291,34 +6018,49 @@
     <w:abstractNumId w:val="4"/>
   </w:num>
   <w:num w:numId="11" w16cid:durableId="1630550636">
-    <w:abstractNumId w:val="5"/>
+    <w:abstractNumId w:val="6"/>
   </w:num>
   <w:num w:numId="12" w16cid:durableId="1964918811">
     <w:abstractNumId w:val="2"/>
   </w:num>
   <w:num w:numId="13" w16cid:durableId="127556598">
-    <w:abstractNumId w:val="8"/>
+    <w:abstractNumId w:val="10"/>
   </w:num>
   <w:num w:numId="14" w16cid:durableId="67657461">
+    <w:abstractNumId w:val="24"/>
+  </w:num>
+  <w:num w:numId="15" w16cid:durableId="2055811106">
+    <w:abstractNumId w:val="7"/>
+  </w:num>
+  <w:num w:numId="16" w16cid:durableId="526910907">
+    <w:abstractNumId w:val="14"/>
+  </w:num>
+  <w:num w:numId="17" w16cid:durableId="252054256">
+    <w:abstractNumId w:val="22"/>
+  </w:num>
+  <w:num w:numId="18" w16cid:durableId="1005983800">
+    <w:abstractNumId w:val="15"/>
+  </w:num>
+  <w:num w:numId="19" w16cid:durableId="443619361">
+    <w:abstractNumId w:val="16"/>
+  </w:num>
+  <w:num w:numId="20" w16cid:durableId="980767128">
+    <w:abstractNumId w:val="9"/>
+  </w:num>
+  <w:num w:numId="21" w16cid:durableId="618923348">
+    <w:abstractNumId w:val="5"/>
+  </w:num>
+  <w:num w:numId="22" w16cid:durableId="1313829714">
     <w:abstractNumId w:val="19"/>
   </w:num>
-  <w:num w:numId="15" w16cid:durableId="2055811106">
-    <w:abstractNumId w:val="6"/>
-  </w:num>
-  <w:num w:numId="16" w16cid:durableId="526910907">
-    <w:abstractNumId w:val="11"/>
-  </w:num>
-  <w:num w:numId="17" w16cid:durableId="252054256">
+  <w:num w:numId="23" w16cid:durableId="822548788">
     <w:abstractNumId w:val="17"/>
   </w:num>
-  <w:num w:numId="18" w16cid:durableId="1005983800">
+  <w:num w:numId="24" w16cid:durableId="870145469">
     <w:abstractNumId w:val="12"/>
   </w:num>
-  <w:num w:numId="19" w16cid:durableId="443619361">
-    <w:abstractNumId w:val="13"/>
-  </w:num>
-  <w:num w:numId="20" w16cid:durableId="980767128">
-    <w:abstractNumId w:val="7"/>
+  <w:num w:numId="25" w16cid:durableId="717821916">
+    <w:abstractNumId w:val="8"/>
   </w:num>
 </w:numbering>
 </file>

</xml_diff>